<commit_message>
Add updated Student 4 docs
</commit_message>
<xml_diff>
--- a/reports/Student #4/04 - Requirements - Student #4.docx
+++ b/reports/Student #4/04 - Requirements - Student #4.docx
@@ -159,7 +159,7 @@
                   <w:rPr>
                     <w:rFonts w:asciiTheme="majorHAnsi" w:hAnsiTheme="majorHAnsi" w:cstheme="majorBidi"/>
                   </w:rPr>
-                  <w:t>1</w:t>
+                  <w:t>2</w:t>
                 </w:r>
                 <w:r>
                   <w:rPr>
@@ -335,7 +335,13 @@
                   <w:rPr>
                     <w:rFonts w:asciiTheme="majorHAnsi" w:hAnsiTheme="majorHAnsi" w:cstheme="majorBidi"/>
                   </w:rPr>
-                  <w:t>5443*****</w:t>
+                  <w:t>5443</w:t>
+                </w:r>
+                <w:r>
+                  <w:rPr>
+                    <w:rFonts w:asciiTheme="majorHAnsi" w:hAnsiTheme="majorHAnsi" w:cstheme="majorBidi"/>
+                  </w:rPr>
+                  <w:t>6592P</w:t>
                 </w:r>
               </w:sdtContent>
             </w:sdt>
@@ -449,19 +455,11 @@
                 <w:text/>
               </w:sdtPr>
               <w:sdtContent>
-                <w:proofErr w:type="spellStart"/>
                 <w:r>
                   <w:rPr>
                     <w:rFonts w:asciiTheme="majorHAnsi" w:hAnsiTheme="majorHAnsi" w:cstheme="majorHAnsi"/>
                   </w:rPr>
-                  <w:t>Terrón</w:t>
-                </w:r>
-                <w:proofErr w:type="spellEnd"/>
-                <w:r>
-                  <w:rPr>
-                    <w:rFonts w:asciiTheme="majorHAnsi" w:hAnsiTheme="majorHAnsi" w:cstheme="majorHAnsi"/>
-                  </w:rPr>
-                  <w:t xml:space="preserve"> Hernández, Diego</w:t>
+                  <w:t>Terrón Hernández, Diego</w:t>
                 </w:r>
               </w:sdtContent>
             </w:sdt>
@@ -592,25 +590,11 @@
                   </w:rPr>
                   <w:t xml:space="preserve"> </w:t>
                 </w:r>
-                <w:proofErr w:type="spellStart"/>
                 <w:r>
                   <w:rPr>
                     <w:rFonts w:asciiTheme="majorHAnsi" w:hAnsiTheme="majorHAnsi" w:cstheme="majorHAnsi"/>
                   </w:rPr>
                   <w:t>Sevillle</w:t>
-                </w:r>
-                <w:proofErr w:type="spellEnd"/>
-                <w:r>
-                  <w:rPr>
-                    <w:rFonts w:asciiTheme="majorHAnsi" w:hAnsiTheme="majorHAnsi" w:cstheme="majorHAnsi"/>
-                  </w:rPr>
-                  <w:t xml:space="preserve"> </w:t>
-                </w:r>
-                <w:r>
-                  <w:rPr>
-                    <w:rFonts w:asciiTheme="majorHAnsi" w:hAnsiTheme="majorHAnsi" w:cstheme="majorHAnsi"/>
-                  </w:rPr>
-                  <w:t>February</w:t>
                 </w:r>
                 <w:r>
                   <w:rPr>
@@ -622,7 +606,7 @@
                   <w:rPr>
                     <w:rFonts w:asciiTheme="majorHAnsi" w:hAnsiTheme="majorHAnsi" w:cstheme="majorHAnsi"/>
                   </w:rPr>
-                  <w:t>19</w:t>
+                  <w:t>July 2</w:t>
                 </w:r>
                 <w:r>
                   <w:rPr>
@@ -630,14 +614,12 @@
                   </w:rPr>
                   <w:t xml:space="preserve">, </w:t>
                 </w:r>
-                <w:proofErr w:type="gramStart"/>
                 <w:r>
                   <w:rPr>
                     <w:rFonts w:asciiTheme="majorHAnsi" w:hAnsiTheme="majorHAnsi" w:cstheme="majorHAnsi"/>
                   </w:rPr>
                   <w:t>2025</w:t>
                 </w:r>
-                <w:proofErr w:type="gramEnd"/>
                 <w:r>
                   <w:rPr>
                     <w:rFonts w:asciiTheme="majorHAnsi" w:hAnsiTheme="majorHAnsi" w:cstheme="majorHAnsi"/>
@@ -1017,6 +999,25 @@
       <w:r>
         <w:t xml:space="preserve">   </w:t>
       </w:r>
+      <w:r>
+        <w:t>Mismos problemas que los indicados en la parte grupal.</w:t>
+      </w:r>
+    </w:p>
+    <w:p>
+      <w:pPr>
+        <w:pStyle w:val="Comment-Grader"/>
+      </w:pPr>
+      <w:r>
+        <w:t>--- CORRECCIÓN ---</w:t>
+      </w:r>
+    </w:p>
+    <w:p>
+      <w:pPr>
+        <w:pStyle w:val="Comment-Grader"/>
+      </w:pPr>
+      <w:r>
+        <w:t>Se han añadido las tareas faltantes y homogenizado los nombres de las tareas.</w:t>
+      </w:r>
     </w:p>
     <w:p>
       <w:pPr>
@@ -1332,6 +1333,73 @@
       <w:r>
         <w:t xml:space="preserve">  </w:t>
       </w:r>
+      <w:r>
+        <w:t xml:space="preserve">No ha usado ningún patrón para modelar el código del empleado, aunque lo ha implementado en el AgentValidator, se podría haber puesto en el modelo de dominio Java.  </w:t>
+      </w:r>
+    </w:p>
+    <w:p>
+      <w:pPr>
+        <w:pStyle w:val="Comment-Grader"/>
+      </w:pPr>
+      <w:r>
+        <w:t>--- CORRECCIÓN ---</w:t>
+      </w:r>
+    </w:p>
+    <w:p>
+      <w:pPr>
+        <w:pStyle w:val="Comment-Grader"/>
+      </w:pPr>
+      <w:r>
+        <w:t>Se ha implementado el patrón en el modelo de dominio.</w:t>
+      </w:r>
+      <w:r>
+        <w:t xml:space="preserve"> </w:t>
+      </w:r>
+    </w:p>
+    <w:p>
+      <w:pPr>
+        <w:pStyle w:val="Comment-Grader"/>
+      </w:pPr>
+      <w:r>
+        <w:rPr>
+          <w:noProof/>
+        </w:rPr>
+        <w:drawing>
+          <wp:inline distT="0" distB="0" distL="0" distR="0" wp14:anchorId="4A22BBEF" wp14:editId="28A10797">
+            <wp:extent cx="5731510" cy="509270"/>
+            <wp:effectExtent l="0" t="0" r="2540" b="5080"/>
+            <wp:docPr id="1145271174" name="Imagen 1"/>
+            <wp:cNvGraphicFramePr>
+              <a:graphicFrameLocks xmlns:a="http://schemas.openxmlformats.org/drawingml/2006/main" noChangeAspect="1"/>
+            </wp:cNvGraphicFramePr>
+            <a:graphic xmlns:a="http://schemas.openxmlformats.org/drawingml/2006/main">
+              <a:graphicData uri="http://schemas.openxmlformats.org/drawingml/2006/picture">
+                <pic:pic xmlns:pic="http://schemas.openxmlformats.org/drawingml/2006/picture">
+                  <pic:nvPicPr>
+                    <pic:cNvPr id="1145271174" name=""/>
+                    <pic:cNvPicPr/>
+                  </pic:nvPicPr>
+                  <pic:blipFill>
+                    <a:blip r:embed="rId5"/>
+                    <a:stretch>
+                      <a:fillRect/>
+                    </a:stretch>
+                  </pic:blipFill>
+                  <pic:spPr>
+                    <a:xfrm>
+                      <a:off x="0" y="0"/>
+                      <a:ext cx="5731510" cy="509270"/>
+                    </a:xfrm>
+                    <a:prstGeom prst="rect">
+                      <a:avLst/>
+                    </a:prstGeom>
+                  </pic:spPr>
+                </pic:pic>
+              </a:graphicData>
+            </a:graphic>
+          </wp:inline>
+        </w:drawing>
+      </w:r>
     </w:p>
     <w:p>
       <w:pPr>
@@ -1720,6 +1788,322 @@
         <w:t xml:space="preserve">   </w:t>
       </w:r>
       <w:bookmarkEnd w:id="1"/>
+      <w:r>
+        <w:t>No ha incluido en el atributo “lastUpdate” que sea obligatorio:</w:t>
+      </w:r>
+    </w:p>
+    <w:p>
+      <w:pPr>
+        <w:pStyle w:val="Comment-Grader"/>
+      </w:pPr>
+      <w:r>
+        <w:rPr>
+          <w:noProof/>
+        </w:rPr>
+        <w:lastRenderedPageBreak/>
+        <w:drawing>
+          <wp:inline distT="0" distB="0" distL="0" distR="0" wp14:anchorId="3531DCCA" wp14:editId="162AEF8E">
+            <wp:extent cx="4429743" cy="685896"/>
+            <wp:effectExtent l="0" t="0" r="0" b="0"/>
+            <wp:docPr id="1856679020" name="Picture 1" descr="A black and red text&#10;&#10;AI-generated content may be incorrect."/>
+            <wp:cNvGraphicFramePr>
+              <a:graphicFrameLocks xmlns:a="http://schemas.openxmlformats.org/drawingml/2006/main" noChangeAspect="1"/>
+            </wp:cNvGraphicFramePr>
+            <a:graphic xmlns:a="http://schemas.openxmlformats.org/drawingml/2006/main">
+              <a:graphicData uri="http://schemas.openxmlformats.org/drawingml/2006/picture">
+                <pic:pic xmlns:pic="http://schemas.openxmlformats.org/drawingml/2006/picture">
+                  <pic:nvPicPr>
+                    <pic:cNvPr id="1856679020" name="Picture 1" descr="A black and red text&#10;&#10;AI-generated content may be incorrect."/>
+                    <pic:cNvPicPr/>
+                  </pic:nvPicPr>
+                  <pic:blipFill>
+                    <a:blip r:embed="rId6"/>
+                    <a:stretch>
+                      <a:fillRect/>
+                    </a:stretch>
+                  </pic:blipFill>
+                  <pic:spPr>
+                    <a:xfrm>
+                      <a:off x="0" y="0"/>
+                      <a:ext cx="4429743" cy="685896"/>
+                    </a:xfrm>
+                    <a:prstGeom prst="rect">
+                      <a:avLst/>
+                    </a:prstGeom>
+                  </pic:spPr>
+                </pic:pic>
+              </a:graphicData>
+            </a:graphic>
+          </wp:inline>
+        </w:drawing>
+      </w:r>
+    </w:p>
+    <w:p>
+      <w:pPr>
+        <w:pStyle w:val="Comment-Grader"/>
+      </w:pPr>
+      <w:r>
+        <w:t>¿Qué es o para que sirve el atributo “iteration”? no se ha indicado como parte de la entidad en el requisito:</w:t>
+      </w:r>
+    </w:p>
+    <w:p>
+      <w:pPr>
+        <w:pStyle w:val="Comment-Grader"/>
+      </w:pPr>
+      <w:r>
+        <w:rPr>
+          <w:noProof/>
+        </w:rPr>
+        <w:drawing>
+          <wp:inline distT="0" distB="0" distL="0" distR="0" wp14:anchorId="68481168" wp14:editId="4009538A">
+            <wp:extent cx="2592265" cy="552450"/>
+            <wp:effectExtent l="0" t="0" r="0" b="0"/>
+            <wp:docPr id="57700924" name="Picture 1" descr="A math equation with black text&#10;&#10;AI-generated content may be incorrect."/>
+            <wp:cNvGraphicFramePr>
+              <a:graphicFrameLocks xmlns:a="http://schemas.openxmlformats.org/drawingml/2006/main" noChangeAspect="1"/>
+            </wp:cNvGraphicFramePr>
+            <a:graphic xmlns:a="http://schemas.openxmlformats.org/drawingml/2006/main">
+              <a:graphicData uri="http://schemas.openxmlformats.org/drawingml/2006/picture">
+                <pic:pic xmlns:pic="http://schemas.openxmlformats.org/drawingml/2006/picture">
+                  <pic:nvPicPr>
+                    <pic:cNvPr id="57700924" name="Picture 1" descr="A math equation with black text&#10;&#10;AI-generated content may be incorrect."/>
+                    <pic:cNvPicPr/>
+                  </pic:nvPicPr>
+                  <pic:blipFill>
+                    <a:blip r:embed="rId7"/>
+                    <a:stretch>
+                      <a:fillRect/>
+                    </a:stretch>
+                  </pic:blipFill>
+                  <pic:spPr>
+                    <a:xfrm>
+                      <a:off x="0" y="0"/>
+                      <a:ext cx="2594340" cy="552892"/>
+                    </a:xfrm>
+                    <a:prstGeom prst="rect">
+                      <a:avLst/>
+                    </a:prstGeom>
+                  </pic:spPr>
+                </pic:pic>
+              </a:graphicData>
+            </a:graphic>
+          </wp:inline>
+        </w:drawing>
+      </w:r>
+    </w:p>
+    <w:p>
+      <w:pPr>
+        <w:pStyle w:val="Comment-Grader"/>
+      </w:pPr>
+      <w:r>
+        <w:t>--- CORRECCIÓN ---</w:t>
+      </w:r>
+    </w:p>
+    <w:p>
+      <w:pPr>
+        <w:pStyle w:val="Comment-Grader"/>
+      </w:pPr>
+      <w:r>
+        <w:t>Se ha añadido @Mandatory a “lastUpdate”.</w:t>
+      </w:r>
+    </w:p>
+    <w:p>
+      <w:pPr>
+        <w:pStyle w:val="Comment-Grader"/>
+      </w:pPr>
+      <w:r>
+        <w:rPr>
+          <w:noProof/>
+        </w:rPr>
+        <w:drawing>
+          <wp:inline distT="0" distB="0" distL="0" distR="0" wp14:anchorId="0572D79E" wp14:editId="21C68D2F">
+            <wp:extent cx="3277057" cy="666843"/>
+            <wp:effectExtent l="0" t="0" r="0" b="0"/>
+            <wp:docPr id="1198236839" name="Imagen 1" descr="Texto&#10;&#10;El contenido generado por IA puede ser incorrecto."/>
+            <wp:cNvGraphicFramePr>
+              <a:graphicFrameLocks xmlns:a="http://schemas.openxmlformats.org/drawingml/2006/main" noChangeAspect="1"/>
+            </wp:cNvGraphicFramePr>
+            <a:graphic xmlns:a="http://schemas.openxmlformats.org/drawingml/2006/main">
+              <a:graphicData uri="http://schemas.openxmlformats.org/drawingml/2006/picture">
+                <pic:pic xmlns:pic="http://schemas.openxmlformats.org/drawingml/2006/picture">
+                  <pic:nvPicPr>
+                    <pic:cNvPr id="1198236839" name="Imagen 1" descr="Texto&#10;&#10;El contenido generado por IA puede ser incorrecto."/>
+                    <pic:cNvPicPr/>
+                  </pic:nvPicPr>
+                  <pic:blipFill>
+                    <a:blip r:embed="rId8"/>
+                    <a:stretch>
+                      <a:fillRect/>
+                    </a:stretch>
+                  </pic:blipFill>
+                  <pic:spPr>
+                    <a:xfrm>
+                      <a:off x="0" y="0"/>
+                      <a:ext cx="3277057" cy="666843"/>
+                    </a:xfrm>
+                    <a:prstGeom prst="rect">
+                      <a:avLst/>
+                    </a:prstGeom>
+                  </pic:spPr>
+                </pic:pic>
+              </a:graphicData>
+            </a:graphic>
+          </wp:inline>
+        </w:drawing>
+      </w:r>
+    </w:p>
+    <w:p>
+      <w:pPr>
+        <w:pStyle w:val="Comment-Grader"/>
+      </w:pPr>
+      <w:r>
+        <w:t xml:space="preserve">El atributo </w:t>
+      </w:r>
+      <w:r>
+        <w:t>“</w:t>
+      </w:r>
+      <w:r>
+        <w:t>iteration</w:t>
+      </w:r>
+      <w:r>
+        <w:t>”</w:t>
+      </w:r>
+      <w:r>
+        <w:t xml:space="preserve"> es interno y está relacionado con el requisito 9, que indica la posibilidad de crear un TrackingLog excepcional incluso existiendo ya uno al 100%.</w:t>
+      </w:r>
+      <w:r>
+        <w:t xml:space="preserve"> En el momento que diseñé el modelo, todavía había bastante ambigüedad en cuanto a dicho requisito. Por ejemplo, no se explica cuántas veces es posible crear un TrackingLog excepcional tras haber llegado al 100%, o qué porcentaje </w:t>
+      </w:r>
+      <w:r>
+        <w:t>puede</w:t>
+      </w:r>
+      <w:r>
+        <w:t xml:space="preserve"> tener este nuevo TrackingLog excepcional.</w:t>
+      </w:r>
+    </w:p>
+    <w:p>
+      <w:pPr>
+        <w:pStyle w:val="Comment-Grader"/>
+      </w:pPr>
+      <w:r>
+        <w:t xml:space="preserve">El uso del atributo “iteration” fue una decisión deliberada pues </w:t>
+      </w:r>
+      <w:r>
+        <w:t>hace que el código sea</w:t>
+      </w:r>
+      <w:r>
+        <w:t xml:space="preserve"> muy fácilmente expansible</w:t>
+      </w:r>
+      <w:r>
+        <w:t xml:space="preserve"> </w:t>
+      </w:r>
+      <w:r>
+        <w:t xml:space="preserve">ante </w:t>
+      </w:r>
+      <w:r>
+        <w:t xml:space="preserve">cualquier posible aclaración sobre este requisito. Cuando se crea el primer TrackingLog para un Claim, éste atributo toma el valor de “1”, y para el resto de TrackingLogs hasta el 100% </w:t>
+      </w:r>
+      <w:r>
+        <w:t xml:space="preserve">se mantiene </w:t>
+      </w:r>
+      <w:r>
+        <w:t>igual. Cuando se intent</w:t>
+      </w:r>
+      <w:r>
+        <w:t>a</w:t>
+      </w:r>
+      <w:r>
+        <w:t xml:space="preserve"> crear un nuevo TrackingLog, se comprueba el TrackingLog con mayor porcentaje para el correspondiente Claim, y si es 100%</w:t>
+      </w:r>
+      <w:r>
+        <w:t xml:space="preserve"> y su “iteration” es “1”</w:t>
+      </w:r>
+      <w:r>
+        <w:t>, el “iteration” del nuevo TrackingLog tomará el valor “2”.</w:t>
+      </w:r>
+      <w:r>
+        <w:t xml:space="preserve"> La query para ordenar los TrackingLog por porcentaje también tiene en cuenta el atributo, ordenándolos primero por “iteration” y luego por porcentaje.</w:t>
+      </w:r>
+    </w:p>
+    <w:p>
+      <w:pPr>
+        <w:pStyle w:val="Comment-Grader"/>
+      </w:pPr>
+      <w:r>
+        <w:rPr>
+          <w:noProof/>
+        </w:rPr>
+        <w:drawing>
+          <wp:inline distT="0" distB="0" distL="0" distR="0" wp14:anchorId="115CC2FD" wp14:editId="5FDD72D2">
+            <wp:extent cx="4400550" cy="1010090"/>
+            <wp:effectExtent l="0" t="0" r="0" b="0"/>
+            <wp:docPr id="714082425" name="Imagen 1" descr="Texto&#10;&#10;El contenido generado por IA puede ser incorrecto."/>
+            <wp:cNvGraphicFramePr>
+              <a:graphicFrameLocks xmlns:a="http://schemas.openxmlformats.org/drawingml/2006/main" noChangeAspect="1"/>
+            </wp:cNvGraphicFramePr>
+            <a:graphic xmlns:a="http://schemas.openxmlformats.org/drawingml/2006/main">
+              <a:graphicData uri="http://schemas.openxmlformats.org/drawingml/2006/picture">
+                <pic:pic xmlns:pic="http://schemas.openxmlformats.org/drawingml/2006/picture">
+                  <pic:nvPicPr>
+                    <pic:cNvPr id="714082425" name="Imagen 1" descr="Texto&#10;&#10;El contenido generado por IA puede ser incorrecto."/>
+                    <pic:cNvPicPr/>
+                  </pic:nvPicPr>
+                  <pic:blipFill>
+                    <a:blip r:embed="rId9"/>
+                    <a:stretch>
+                      <a:fillRect/>
+                    </a:stretch>
+                  </pic:blipFill>
+                  <pic:spPr>
+                    <a:xfrm>
+                      <a:off x="0" y="0"/>
+                      <a:ext cx="4412266" cy="1012779"/>
+                    </a:xfrm>
+                    <a:prstGeom prst="rect">
+                      <a:avLst/>
+                    </a:prstGeom>
+                  </pic:spPr>
+                </pic:pic>
+              </a:graphicData>
+            </a:graphic>
+          </wp:inline>
+        </w:drawing>
+      </w:r>
+    </w:p>
+    <w:p>
+      <w:pPr>
+        <w:pStyle w:val="Comment-Grader"/>
+      </w:pPr>
+      <w:r>
+        <w:t>Como posteriormente se aclaró que sólo puede existir un TrackingLog excepcional por Claim, ahí concluye la explicación de ejemplo. Pero en el caso de que se hubiera aclarado que podrían existir más, incluso de porcentajes menores</w:t>
+      </w:r>
+      <w:r>
+        <w:t xml:space="preserve"> a 100%</w:t>
+      </w:r>
+      <w:r>
+        <w:t>, basta con eliminar la condición de que el TrackingLog con mayor porcentaje deba tener “iteration” a “1”. Con esto, se pueden crear TrackingLogs excepcionales infinitas veces y siempre aparecerá como el de mayor porcentaje el que mayor “iteration” tenga.</w:t>
+      </w:r>
+    </w:p>
+    <w:p>
+      <w:pPr>
+        <w:pStyle w:val="Comment-Grader"/>
+      </w:pPr>
+      <w:r>
+        <w:lastRenderedPageBreak/>
+        <w:t>Se ha decidido mantener el atributo “iteration” incluso tras la aclaración. Aparte de cumplir con los requisitos actuales,</w:t>
+      </w:r>
+      <w:r>
+        <w:t xml:space="preserve"> representa una buena práctica en el diseño, pues</w:t>
+      </w:r>
+      <w:r>
+        <w:t xml:space="preserve"> favorece la mantenibilidad y escalabilidad del código en caso de modificaciones futuras</w:t>
+      </w:r>
+      <w:r>
+        <w:t xml:space="preserve"> a los requisitos</w:t>
+      </w:r>
+      <w:r>
+        <w:t>, algo perfectamente factible en un entorno real.</w:t>
+      </w:r>
     </w:p>
     <w:p>
       <w:pPr>
@@ -1804,7 +2188,6 @@
         <w:rPr>
           <w:rFonts w:cstheme="majorHAnsi"/>
         </w:rPr>
-        <w:lastRenderedPageBreak/>
         <w:t>Testing requirements</w:t>
       </w:r>
     </w:p>
@@ -1938,6 +2321,20 @@
         <w:rPr>
           <w:rFonts w:cstheme="majorHAnsi"/>
         </w:rPr>
+        <w:t xml:space="preserve">   </w:t>
+      </w:r>
+    </w:p>
+    <w:p>
+      <w:pPr>
+        <w:pStyle w:val="Ttulo2"/>
+        <w:rPr>
+          <w:rFonts w:cstheme="majorHAnsi"/>
+        </w:rPr>
+      </w:pPr>
+      <w:r>
+        <w:rPr>
+          <w:rFonts w:cstheme="majorHAnsi"/>
+        </w:rPr>
         <w:t>Managerial requirements</w:t>
       </w:r>
     </w:p>
@@ -2274,7 +2671,7 @@
             <w:t>X</w:t>
           </w:r>
           <w:r>
-            <w:t xml:space="preserve">  </w:t>
+            <w:t xml:space="preserve"> </w:t>
           </w:r>
         </w:sdtContent>
       </w:sdt>
@@ -2282,6 +2679,562 @@
       <w:r>
         <w:t xml:space="preserve">    </w:t>
       </w:r>
+      <w:r>
+        <w:t>Si no puedo asignar a una claim que estoy creando una leg que aún no ha ocurrido, ¿por qué se carga en el desplegable? En el desplegable se deberían de cargar sólo aquellas legs que estén publicadas y que ya hayan tenido lugar.</w:t>
+      </w:r>
+    </w:p>
+    <w:p>
+      <w:pPr>
+        <w:pStyle w:val="Comment-Grader"/>
+      </w:pPr>
+      <w:r>
+        <w:t>La fecha de una claim es un valor que debería de calcularse de manera automática. Es la fecha en la que se registra la claim. ¿Tiene sentido crear una claim en el año 2000? No, sólo se deberían de crear claims en el momento actual, que es la fecha que tenga configurada el sistema:</w:t>
+      </w:r>
+    </w:p>
+    <w:p>
+      <w:pPr>
+        <w:pStyle w:val="Comment-Grader"/>
+      </w:pPr>
+      <w:r>
+        <w:rPr>
+          <w:noProof/>
+        </w:rPr>
+        <w:lastRenderedPageBreak/>
+        <w:drawing>
+          <wp:inline distT="0" distB="0" distL="0" distR="0" wp14:anchorId="6C648BB7" wp14:editId="1476CF38">
+            <wp:extent cx="5731510" cy="4127500"/>
+            <wp:effectExtent l="0" t="0" r="2540" b="6350"/>
+            <wp:docPr id="22165293" name="Picture 1" descr="A screenshot of a computer&#10;&#10;AI-generated content may be incorrect."/>
+            <wp:cNvGraphicFramePr>
+              <a:graphicFrameLocks xmlns:a="http://schemas.openxmlformats.org/drawingml/2006/main" noChangeAspect="1"/>
+            </wp:cNvGraphicFramePr>
+            <a:graphic xmlns:a="http://schemas.openxmlformats.org/drawingml/2006/main">
+              <a:graphicData uri="http://schemas.openxmlformats.org/drawingml/2006/picture">
+                <pic:pic xmlns:pic="http://schemas.openxmlformats.org/drawingml/2006/picture">
+                  <pic:nvPicPr>
+                    <pic:cNvPr id="22165293" name="Picture 1" descr="A screenshot of a computer&#10;&#10;AI-generated content may be incorrect."/>
+                    <pic:cNvPicPr/>
+                  </pic:nvPicPr>
+                  <pic:blipFill>
+                    <a:blip r:embed="rId10"/>
+                    <a:stretch>
+                      <a:fillRect/>
+                    </a:stretch>
+                  </pic:blipFill>
+                  <pic:spPr>
+                    <a:xfrm>
+                      <a:off x="0" y="0"/>
+                      <a:ext cx="5731510" cy="4127500"/>
+                    </a:xfrm>
+                    <a:prstGeom prst="rect">
+                      <a:avLst/>
+                    </a:prstGeom>
+                  </pic:spPr>
+                </pic:pic>
+              </a:graphicData>
+            </a:graphic>
+          </wp:inline>
+        </w:drawing>
+      </w:r>
+    </w:p>
+    <w:p>
+      <w:pPr>
+        <w:pStyle w:val="Comment-Grader"/>
+      </w:pPr>
+      <w:r>
+        <w:t>Hay problemas de internacionalización:</w:t>
+      </w:r>
+    </w:p>
+    <w:p>
+      <w:pPr>
+        <w:pStyle w:val="Comment-Grader"/>
+      </w:pPr>
+      <w:r>
+        <w:rPr>
+          <w:noProof/>
+          <w14:ligatures w14:val="standardContextual"/>
+        </w:rPr>
+        <mc:AlternateContent>
+          <mc:Choice Requires="wps">
+            <w:drawing>
+              <wp:anchor distT="0" distB="0" distL="114300" distR="114300" simplePos="0" relativeHeight="251659264" behindDoc="0" locked="0" layoutInCell="1" allowOverlap="1" wp14:anchorId="345D66D2" wp14:editId="0610279E">
+                <wp:simplePos x="0" y="0"/>
+                <wp:positionH relativeFrom="column">
+                  <wp:posOffset>1276350</wp:posOffset>
+                </wp:positionH>
+                <wp:positionV relativeFrom="paragraph">
+                  <wp:posOffset>1654810</wp:posOffset>
+                </wp:positionV>
+                <wp:extent cx="428625" cy="342900"/>
+                <wp:effectExtent l="38100" t="19050" r="28575" b="38100"/>
+                <wp:wrapNone/>
+                <wp:docPr id="366625094" name="Straight Arrow Connector 1"/>
+                <wp:cNvGraphicFramePr/>
+                <a:graphic xmlns:a="http://schemas.openxmlformats.org/drawingml/2006/main">
+                  <a:graphicData uri="http://schemas.microsoft.com/office/word/2010/wordprocessingShape">
+                    <wps:wsp>
+                      <wps:cNvCnPr/>
+                      <wps:spPr>
+                        <a:xfrm flipH="1">
+                          <a:off x="0" y="0"/>
+                          <a:ext cx="428625" cy="342900"/>
+                        </a:xfrm>
+                        <a:prstGeom prst="straightConnector1">
+                          <a:avLst/>
+                        </a:prstGeom>
+                        <a:ln w="28575">
+                          <a:solidFill>
+                            <a:srgbClr val="C00000"/>
+                          </a:solidFill>
+                          <a:tailEnd type="triangle"/>
+                        </a:ln>
+                      </wps:spPr>
+                      <wps:style>
+                        <a:lnRef idx="1">
+                          <a:schemeClr val="accent1"/>
+                        </a:lnRef>
+                        <a:fillRef idx="0">
+                          <a:schemeClr val="accent1"/>
+                        </a:fillRef>
+                        <a:effectRef idx="0">
+                          <a:schemeClr val="accent1"/>
+                        </a:effectRef>
+                        <a:fontRef idx="minor">
+                          <a:schemeClr val="tx1"/>
+                        </a:fontRef>
+                      </wps:style>
+                      <wps:bodyPr/>
+                    </wps:wsp>
+                  </a:graphicData>
+                </a:graphic>
+              </wp:anchor>
+            </w:drawing>
+          </mc:Choice>
+          <mc:Fallback>
+            <w:pict>
+              <v:shapetype w14:anchorId="31FE085C" id="_x0000_t32" coordsize="21600,21600" o:spt="32" o:oned="t" path="m,l21600,21600e" filled="f">
+                <v:path arrowok="t" fillok="f" o:connecttype="none"/>
+                <o:lock v:ext="edit" shapetype="t"/>
+              </v:shapetype>
+              <v:shape id="Straight Arrow Connector 1" o:spid="_x0000_s1026" type="#_x0000_t32" style="position:absolute;margin-left:100.5pt;margin-top:130.3pt;width:33.75pt;height:27pt;flip:x;z-index:251659264;visibility:visible;mso-wrap-style:square;mso-wrap-distance-left:9pt;mso-wrap-distance-top:0;mso-wrap-distance-right:9pt;mso-wrap-distance-bottom:0;mso-position-horizontal:absolute;mso-position-horizontal-relative:text;mso-position-vertical:absolute;mso-position-vertical-relative:text" o:gfxdata="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" strokecolor="#c00000" strokeweight="2.25pt">
+                <v:stroke endarrow="block" joinstyle="miter"/>
+              </v:shape>
+            </w:pict>
+          </mc:Fallback>
+        </mc:AlternateContent>
+      </w:r>
+      <w:r>
+        <w:rPr>
+          <w:noProof/>
+        </w:rPr>
+        <w:drawing>
+          <wp:inline distT="0" distB="0" distL="0" distR="0" wp14:anchorId="31AD2530" wp14:editId="4E663E69">
+            <wp:extent cx="5731510" cy="2419350"/>
+            <wp:effectExtent l="0" t="0" r="2540" b="0"/>
+            <wp:docPr id="161389993" name="Picture 1" descr="A screenshot of a computer&#10;&#10;AI-generated content may be incorrect."/>
+            <wp:cNvGraphicFramePr>
+              <a:graphicFrameLocks xmlns:a="http://schemas.openxmlformats.org/drawingml/2006/main" noChangeAspect="1"/>
+            </wp:cNvGraphicFramePr>
+            <a:graphic xmlns:a="http://schemas.openxmlformats.org/drawingml/2006/main">
+              <a:graphicData uri="http://schemas.openxmlformats.org/drawingml/2006/picture">
+                <pic:pic xmlns:pic="http://schemas.openxmlformats.org/drawingml/2006/picture">
+                  <pic:nvPicPr>
+                    <pic:cNvPr id="161389993" name="Picture 1" descr="A screenshot of a computer&#10;&#10;AI-generated content may be incorrect."/>
+                    <pic:cNvPicPr/>
+                  </pic:nvPicPr>
+                  <pic:blipFill>
+                    <a:blip r:embed="rId11"/>
+                    <a:stretch>
+                      <a:fillRect/>
+                    </a:stretch>
+                  </pic:blipFill>
+                  <pic:spPr>
+                    <a:xfrm>
+                      <a:off x="0" y="0"/>
+                      <a:ext cx="5731510" cy="2419350"/>
+                    </a:xfrm>
+                    <a:prstGeom prst="rect">
+                      <a:avLst/>
+                    </a:prstGeom>
+                  </pic:spPr>
+                </pic:pic>
+              </a:graphicData>
+            </a:graphic>
+          </wp:inline>
+        </w:drawing>
+      </w:r>
+    </w:p>
+    <w:p>
+      <w:pPr>
+        <w:pStyle w:val="Comment-Grader"/>
+      </w:pPr>
+      <w:r>
+        <w:rPr>
+          <w:noProof/>
+        </w:rPr>
+        <w:lastRenderedPageBreak/>
+        <w:drawing>
+          <wp:inline distT="0" distB="0" distL="0" distR="0" wp14:anchorId="3CCA16EB" wp14:editId="0F4E0855">
+            <wp:extent cx="5731510" cy="1908175"/>
+            <wp:effectExtent l="0" t="0" r="2540" b="0"/>
+            <wp:docPr id="484341189" name="Picture 1" descr="A screenshot of a computer&#10;&#10;AI-generated content may be incorrect."/>
+            <wp:cNvGraphicFramePr>
+              <a:graphicFrameLocks xmlns:a="http://schemas.openxmlformats.org/drawingml/2006/main" noChangeAspect="1"/>
+            </wp:cNvGraphicFramePr>
+            <a:graphic xmlns:a="http://schemas.openxmlformats.org/drawingml/2006/main">
+              <a:graphicData uri="http://schemas.openxmlformats.org/drawingml/2006/picture">
+                <pic:pic xmlns:pic="http://schemas.openxmlformats.org/drawingml/2006/picture">
+                  <pic:nvPicPr>
+                    <pic:cNvPr id="484341189" name="Picture 1" descr="A screenshot of a computer&#10;&#10;AI-generated content may be incorrect."/>
+                    <pic:cNvPicPr/>
+                  </pic:nvPicPr>
+                  <pic:blipFill>
+                    <a:blip r:embed="rId12"/>
+                    <a:stretch>
+                      <a:fillRect/>
+                    </a:stretch>
+                  </pic:blipFill>
+                  <pic:spPr>
+                    <a:xfrm>
+                      <a:off x="0" y="0"/>
+                      <a:ext cx="5731510" cy="1908175"/>
+                    </a:xfrm>
+                    <a:prstGeom prst="rect">
+                      <a:avLst/>
+                    </a:prstGeom>
+                  </pic:spPr>
+                </pic:pic>
+              </a:graphicData>
+            </a:graphic>
+          </wp:inline>
+        </w:drawing>
+      </w:r>
+    </w:p>
+    <w:p>
+      <w:pPr>
+        <w:pStyle w:val="Comment-Grader"/>
+      </w:pPr>
+      <w:r>
+        <w:t>Un usuario puede eliminar las claims de otro usuario mediante POST hacking. Muestro a continuación los pasos que he seguido. Me logueo en la ventana de la izquierda como agent3/agent3 y en la derecha como agent1/agent1. Se puede apreciar que en las dos interfaces hay agents distintos logueados porque tienen diferentes claims en sus listados:</w:t>
+      </w:r>
+    </w:p>
+    <w:p>
+      <w:pPr>
+        <w:pStyle w:val="Comment-Grader"/>
+      </w:pPr>
+      <w:r>
+        <w:rPr>
+          <w:noProof/>
+        </w:rPr>
+        <w:drawing>
+          <wp:inline distT="0" distB="0" distL="0" distR="0" wp14:anchorId="05510829" wp14:editId="116CE8E8">
+            <wp:extent cx="5731510" cy="1741170"/>
+            <wp:effectExtent l="0" t="0" r="2540" b="0"/>
+            <wp:docPr id="183088318" name="Picture 1" descr="A screenshot of a computer&#10;&#10;AI-generated content may be incorrect."/>
+            <wp:cNvGraphicFramePr>
+              <a:graphicFrameLocks xmlns:a="http://schemas.openxmlformats.org/drawingml/2006/main" noChangeAspect="1"/>
+            </wp:cNvGraphicFramePr>
+            <a:graphic xmlns:a="http://schemas.openxmlformats.org/drawingml/2006/main">
+              <a:graphicData uri="http://schemas.openxmlformats.org/drawingml/2006/picture">
+                <pic:pic xmlns:pic="http://schemas.openxmlformats.org/drawingml/2006/picture">
+                  <pic:nvPicPr>
+                    <pic:cNvPr id="183088318" name="Picture 1" descr="A screenshot of a computer&#10;&#10;AI-generated content may be incorrect."/>
+                    <pic:cNvPicPr/>
+                  </pic:nvPicPr>
+                  <pic:blipFill>
+                    <a:blip r:embed="rId13"/>
+                    <a:stretch>
+                      <a:fillRect/>
+                    </a:stretch>
+                  </pic:blipFill>
+                  <pic:spPr>
+                    <a:xfrm>
+                      <a:off x="0" y="0"/>
+                      <a:ext cx="5731510" cy="1741170"/>
+                    </a:xfrm>
+                    <a:prstGeom prst="rect">
+                      <a:avLst/>
+                    </a:prstGeom>
+                  </pic:spPr>
+                </pic:pic>
+              </a:graphicData>
+            </a:graphic>
+          </wp:inline>
+        </w:drawing>
+      </w:r>
+    </w:p>
+    <w:p>
+      <w:pPr>
+        <w:pStyle w:val="Comment-Grader"/>
+      </w:pPr>
+      <w:r>
+        <w:t>Hago clic en la ventana de la izquierda, en la única claim que tengo y en la de la derecha para ver algún ID de alguna claim (que están todas publicadas):</w:t>
+      </w:r>
+    </w:p>
+    <w:p>
+      <w:pPr>
+        <w:pStyle w:val="Comment-Grader"/>
+      </w:pPr>
+      <w:r>
+        <w:rPr>
+          <w:noProof/>
+        </w:rPr>
+        <w:drawing>
+          <wp:inline distT="0" distB="0" distL="0" distR="0" wp14:anchorId="097AD765" wp14:editId="6EFE701B">
+            <wp:extent cx="5731510" cy="1986280"/>
+            <wp:effectExtent l="0" t="0" r="2540" b="0"/>
+            <wp:docPr id="1192311715" name="Picture 1" descr="A screenshot of a computer&#10;&#10;AI-generated content may be incorrect."/>
+            <wp:cNvGraphicFramePr>
+              <a:graphicFrameLocks xmlns:a="http://schemas.openxmlformats.org/drawingml/2006/main" noChangeAspect="1"/>
+            </wp:cNvGraphicFramePr>
+            <a:graphic xmlns:a="http://schemas.openxmlformats.org/drawingml/2006/main">
+              <a:graphicData uri="http://schemas.openxmlformats.org/drawingml/2006/picture">
+                <pic:pic xmlns:pic="http://schemas.openxmlformats.org/drawingml/2006/picture">
+                  <pic:nvPicPr>
+                    <pic:cNvPr id="1192311715" name="Picture 1" descr="A screenshot of a computer&#10;&#10;AI-generated content may be incorrect."/>
+                    <pic:cNvPicPr/>
+                  </pic:nvPicPr>
+                  <pic:blipFill>
+                    <a:blip r:embed="rId14"/>
+                    <a:stretch>
+                      <a:fillRect/>
+                    </a:stretch>
+                  </pic:blipFill>
+                  <pic:spPr>
+                    <a:xfrm>
+                      <a:off x="0" y="0"/>
+                      <a:ext cx="5731510" cy="1986280"/>
+                    </a:xfrm>
+                    <a:prstGeom prst="rect">
+                      <a:avLst/>
+                    </a:prstGeom>
+                  </pic:spPr>
+                </pic:pic>
+              </a:graphicData>
+            </a:graphic>
+          </wp:inline>
+        </w:drawing>
+      </w:r>
+    </w:p>
+    <w:p>
+      <w:pPr>
+        <w:pStyle w:val="Comment-Grader"/>
+      </w:pPr>
+      <w:r>
+        <w:t>En la ventana de la izquierda pongo el id del formulario de la derecha (id = 236) en el código html que aparece (fondo negro):</w:t>
+      </w:r>
+    </w:p>
+    <w:p>
+      <w:pPr>
+        <w:pStyle w:val="Comment-Grader"/>
+      </w:pPr>
+      <w:r>
+        <w:rPr>
+          <w:noProof/>
+          <w14:ligatures w14:val="standardContextual"/>
+        </w:rPr>
+        <w:lastRenderedPageBreak/>
+        <mc:AlternateContent>
+          <mc:Choice Requires="wps">
+            <w:drawing>
+              <wp:anchor distT="0" distB="0" distL="114300" distR="114300" simplePos="0" relativeHeight="251660288" behindDoc="0" locked="0" layoutInCell="1" allowOverlap="1" wp14:anchorId="091162EB" wp14:editId="4CAC095B">
+                <wp:simplePos x="0" y="0"/>
+                <wp:positionH relativeFrom="column">
+                  <wp:posOffset>5010150</wp:posOffset>
+                </wp:positionH>
+                <wp:positionV relativeFrom="paragraph">
+                  <wp:posOffset>-66675</wp:posOffset>
+                </wp:positionV>
+                <wp:extent cx="609600" cy="514350"/>
+                <wp:effectExtent l="38100" t="19050" r="19050" b="38100"/>
+                <wp:wrapNone/>
+                <wp:docPr id="2061789274" name="Straight Arrow Connector 2"/>
+                <wp:cNvGraphicFramePr/>
+                <a:graphic xmlns:a="http://schemas.openxmlformats.org/drawingml/2006/main">
+                  <a:graphicData uri="http://schemas.microsoft.com/office/word/2010/wordprocessingShape">
+                    <wps:wsp>
+                      <wps:cNvCnPr/>
+                      <wps:spPr>
+                        <a:xfrm flipH="1">
+                          <a:off x="0" y="0"/>
+                          <a:ext cx="609600" cy="514350"/>
+                        </a:xfrm>
+                        <a:prstGeom prst="straightConnector1">
+                          <a:avLst/>
+                        </a:prstGeom>
+                        <a:ln w="28575">
+                          <a:solidFill>
+                            <a:srgbClr val="C00000"/>
+                          </a:solidFill>
+                          <a:tailEnd type="triangle"/>
+                        </a:ln>
+                      </wps:spPr>
+                      <wps:style>
+                        <a:lnRef idx="1">
+                          <a:schemeClr val="accent1"/>
+                        </a:lnRef>
+                        <a:fillRef idx="0">
+                          <a:schemeClr val="accent1"/>
+                        </a:fillRef>
+                        <a:effectRef idx="0">
+                          <a:schemeClr val="accent1"/>
+                        </a:effectRef>
+                        <a:fontRef idx="minor">
+                          <a:schemeClr val="tx1"/>
+                        </a:fontRef>
+                      </wps:style>
+                      <wps:bodyPr/>
+                    </wps:wsp>
+                  </a:graphicData>
+                </a:graphic>
+              </wp:anchor>
+            </w:drawing>
+          </mc:Choice>
+          <mc:Fallback>
+            <w:pict>
+              <v:shape w14:anchorId="065491C0" id="Straight Arrow Connector 2" o:spid="_x0000_s1026" type="#_x0000_t32" style="position:absolute;margin-left:394.5pt;margin-top:-5.25pt;width:48pt;height:40.5pt;flip:x;z-index:251660288;visibility:visible;mso-wrap-style:square;mso-wrap-distance-left:9pt;mso-wrap-distance-top:0;mso-wrap-distance-right:9pt;mso-wrap-distance-bottom:0;mso-position-horizontal:absolute;mso-position-horizontal-relative:text;mso-position-vertical:absolute;mso-position-vertical-relative:text" o:gfxdata="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" strokecolor="#c00000" strokeweight="2.25pt">
+                <v:stroke endarrow="block" joinstyle="miter"/>
+              </v:shape>
+            </w:pict>
+          </mc:Fallback>
+        </mc:AlternateContent>
+      </w:r>
+      <w:r>
+        <w:rPr>
+          <w:noProof/>
+        </w:rPr>
+        <w:drawing>
+          <wp:inline distT="0" distB="0" distL="0" distR="0" wp14:anchorId="3AB0A15D" wp14:editId="4CA479B1">
+            <wp:extent cx="5731510" cy="2181225"/>
+            <wp:effectExtent l="0" t="0" r="2540" b="9525"/>
+            <wp:docPr id="1545745389" name="Picture 1" descr="A screenshot of a computer&#10;&#10;AI-generated content may be incorrect."/>
+            <wp:cNvGraphicFramePr>
+              <a:graphicFrameLocks xmlns:a="http://schemas.openxmlformats.org/drawingml/2006/main" noChangeAspect="1"/>
+            </wp:cNvGraphicFramePr>
+            <a:graphic xmlns:a="http://schemas.openxmlformats.org/drawingml/2006/main">
+              <a:graphicData uri="http://schemas.openxmlformats.org/drawingml/2006/picture">
+                <pic:pic xmlns:pic="http://schemas.openxmlformats.org/drawingml/2006/picture">
+                  <pic:nvPicPr>
+                    <pic:cNvPr id="1545745389" name="Picture 1" descr="A screenshot of a computer&#10;&#10;AI-generated content may be incorrect."/>
+                    <pic:cNvPicPr/>
+                  </pic:nvPicPr>
+                  <pic:blipFill>
+                    <a:blip r:embed="rId15"/>
+                    <a:stretch>
+                      <a:fillRect/>
+                    </a:stretch>
+                  </pic:blipFill>
+                  <pic:spPr>
+                    <a:xfrm>
+                      <a:off x="0" y="0"/>
+                      <a:ext cx="5731510" cy="2181225"/>
+                    </a:xfrm>
+                    <a:prstGeom prst="rect">
+                      <a:avLst/>
+                    </a:prstGeom>
+                  </pic:spPr>
+                </pic:pic>
+              </a:graphicData>
+            </a:graphic>
+          </wp:inline>
+        </w:drawing>
+      </w:r>
+    </w:p>
+    <w:p>
+      <w:pPr>
+        <w:pStyle w:val="Comment-Grader"/>
+      </w:pPr>
+      <w:r>
+        <w:t>Hago clic en delete, y se puede apreciar como en la ventana de la derecha hay menos elementos en el listado, lo que significa que el agent3 ha eliminado una reclamación publicada del agent1.</w:t>
+      </w:r>
+    </w:p>
+    <w:p>
+      <w:pPr>
+        <w:pStyle w:val="Comment-Grader"/>
+      </w:pPr>
+      <w:r>
+        <w:rPr>
+          <w:noProof/>
+        </w:rPr>
+        <w:drawing>
+          <wp:inline distT="0" distB="0" distL="0" distR="0" wp14:anchorId="76B9A81E" wp14:editId="560B9877">
+            <wp:extent cx="5731510" cy="2436495"/>
+            <wp:effectExtent l="0" t="0" r="2540" b="1905"/>
+            <wp:docPr id="624238344" name="Picture 1" descr="A screenshot of a computer&#10;&#10;AI-generated content may be incorrect."/>
+            <wp:cNvGraphicFramePr>
+              <a:graphicFrameLocks xmlns:a="http://schemas.openxmlformats.org/drawingml/2006/main" noChangeAspect="1"/>
+            </wp:cNvGraphicFramePr>
+            <a:graphic xmlns:a="http://schemas.openxmlformats.org/drawingml/2006/main">
+              <a:graphicData uri="http://schemas.openxmlformats.org/drawingml/2006/picture">
+                <pic:pic xmlns:pic="http://schemas.openxmlformats.org/drawingml/2006/picture">
+                  <pic:nvPicPr>
+                    <pic:cNvPr id="624238344" name="Picture 1" descr="A screenshot of a computer&#10;&#10;AI-generated content may be incorrect."/>
+                    <pic:cNvPicPr/>
+                  </pic:nvPicPr>
+                  <pic:blipFill>
+                    <a:blip r:embed="rId16"/>
+                    <a:stretch>
+                      <a:fillRect/>
+                    </a:stretch>
+                  </pic:blipFill>
+                  <pic:spPr>
+                    <a:xfrm>
+                      <a:off x="0" y="0"/>
+                      <a:ext cx="5731510" cy="2436495"/>
+                    </a:xfrm>
+                    <a:prstGeom prst="rect">
+                      <a:avLst/>
+                    </a:prstGeom>
+                  </pic:spPr>
+                </pic:pic>
+              </a:graphicData>
+            </a:graphic>
+          </wp:inline>
+        </w:drawing>
+      </w:r>
+    </w:p>
+    <w:p>
+      <w:pPr>
+        <w:pStyle w:val="Comment-Grader"/>
+      </w:pPr>
+      <w:r>
+        <w:t>--- CORRECCIÓN ---</w:t>
+      </w:r>
+    </w:p>
+    <w:p>
+      <w:pPr>
+        <w:pStyle w:val="Comment-Grader"/>
+      </w:pPr>
+      <w:r>
+        <w:t>Se han actualizado los services para que los legs que se muestren en los formularios relativos a Claims sean sólo los válidos.</w:t>
+      </w:r>
+    </w:p>
+    <w:p>
+      <w:pPr>
+        <w:pStyle w:val="Comment-Grader"/>
+      </w:pPr>
+      <w:r>
+        <w:t>Se han actualizado los services para que las fechas de los Claims se asignen automáticamente.</w:t>
+      </w:r>
+    </w:p>
+    <w:p>
+      <w:pPr>
+        <w:pStyle w:val="Comment-Grader"/>
+      </w:pPr>
+      <w:r>
+        <w:t>Se ha corregido la fución “authorise” del AgentClaimsDeleteService para que compruebe que el Claim pertenece al agent que intenta realizar la acción.</w:t>
+      </w:r>
+    </w:p>
+    <w:p>
+      <w:pPr>
+        <w:pStyle w:val="Comment-Grader"/>
+        <w:rPr>
+          <w:u w:val="single"/>
+        </w:rPr>
+      </w:pPr>
+      <w:r>
+        <w:t>Se han corregido los problemas de internacionalización.</w:t>
+      </w:r>
     </w:p>
     <w:p>
       <w:pPr>
@@ -2355,7 +3308,11 @@
         <w:t>I</w:t>
       </w:r>
       <w:r>
-        <w:t xml:space="preserve">n exceptional cases, a new tracking log may be created even after the last one </w:t>
+        <w:t xml:space="preserve">n exceptional cases, a new tracking log may be created even </w:t>
+      </w:r>
+      <w:r>
+        <w:lastRenderedPageBreak/>
+        <w:t xml:space="preserve">after the last one </w:t>
       </w:r>
       <w:r>
         <w:t xml:space="preserve">has been published </w:t>
@@ -2519,7 +3476,6 @@
         <w:rPr>
           <w:rFonts w:cstheme="majorHAnsi"/>
         </w:rPr>
-        <w:lastRenderedPageBreak/>
         <w:t>Managerial requirements</w:t>
       </w:r>
     </w:p>
@@ -3015,7 +3971,19 @@
         <w:rPr>
           <w:rFonts w:cstheme="majorHAnsi"/>
         </w:rPr>
-        <w:t>Non-functional requirements</w:t>
+        <w:t>Non-</w:t>
+      </w:r>
+      <w:r>
+        <w:rPr>
+          <w:rFonts w:cstheme="majorHAnsi"/>
+        </w:rPr>
+        <w:t>functional</w:t>
+      </w:r>
+      <w:r>
+        <w:rPr>
+          <w:rFonts w:cstheme="majorHAnsi"/>
+        </w:rPr>
+        <w:t xml:space="preserve"> requirements</w:t>
       </w:r>
     </w:p>
     <w:p>
@@ -10632,7 +11600,6 @@
 <file path=word/glossary/settings.xml><?xml version="1.0" encoding="utf-8"?>
 <w:settings xmlns:mc="http://schemas.openxmlformats.org/markup-compatibility/2006" xmlns:o="urn:schemas-microsoft-com:office:office" xmlns:r="http://schemas.openxmlformats.org/officeDocument/2006/relationships" xmlns:m="http://schemas.openxmlformats.org/officeDocument/2006/math" xmlns:v="urn:schemas-microsoft-com:vml" xmlns:w10="urn:schemas-microsoft-com:office:word" xmlns:w="http://schemas.openxmlformats.org/wordprocessingml/2006/main" xmlns:w14="http://schemas.microsoft.com/office/word/2010/wordml" xmlns:w15="http://schemas.microsoft.com/office/word/2012/wordml" xmlns:w16cex="http://schemas.microsoft.com/office/word/2018/wordml/cex" xmlns:w16cid="http://schemas.microsoft.com/office/word/2016/wordml/cid" xmlns:w16="http://schemas.microsoft.com/office/word/2018/wordml" xmlns:w16du="http://schemas.microsoft.com/office/word/2023/wordml/word16du" xmlns:w16sdtdh="http://schemas.microsoft.com/office/word/2020/wordml/sdtdatahash" xmlns:w16sdtfl="http://schemas.microsoft.com/office/word/2024/wordml/sdtformatlock" xmlns:w16se="http://schemas.microsoft.com/office/word/2015/wordml/symex" xmlns:sl="http://schemas.openxmlformats.org/schemaLibrary/2006/main" mc:Ignorable="w14 w15 w16se w16cid w16 w16cex w16sdtdh w16sdtfl w16du">
   <w:view w:val="normal"/>
-  <w:revisionView w:inkAnnotations="0"/>
   <w:defaultTabStop w:val="708"/>
   <w:hyphenationZone w:val="425"/>
   <w:characterSpacingControl w:val="doNotCompress"/>
@@ -10657,21 +11624,30 @@
     <w:rsid w:val="00187F92"/>
     <w:rsid w:val="001942D6"/>
     <w:rsid w:val="001B7228"/>
+    <w:rsid w:val="001B761C"/>
+    <w:rsid w:val="002E0DEE"/>
     <w:rsid w:val="00362E40"/>
     <w:rsid w:val="003936CA"/>
+    <w:rsid w:val="003F160C"/>
     <w:rsid w:val="004C7734"/>
     <w:rsid w:val="004D7778"/>
     <w:rsid w:val="004F2A33"/>
     <w:rsid w:val="00542087"/>
     <w:rsid w:val="005B4B9A"/>
     <w:rsid w:val="005E7E6F"/>
+    <w:rsid w:val="00623BFD"/>
     <w:rsid w:val="00635F6F"/>
+    <w:rsid w:val="00731B8B"/>
     <w:rsid w:val="0073694E"/>
+    <w:rsid w:val="007F0A55"/>
+    <w:rsid w:val="0087025E"/>
     <w:rsid w:val="0088038E"/>
     <w:rsid w:val="008B1087"/>
+    <w:rsid w:val="008C532B"/>
     <w:rsid w:val="008D6165"/>
     <w:rsid w:val="00953D97"/>
     <w:rsid w:val="00993521"/>
+    <w:rsid w:val="009C3818"/>
     <w:rsid w:val="009F68FD"/>
     <w:rsid w:val="00A222AC"/>
     <w:rsid w:val="00A77441"/>
@@ -10696,6 +11672,7 @@
     <w:rsid w:val="00FA7306"/>
     <w:rsid w:val="00FB072E"/>
     <w:rsid w:val="00FC6CD0"/>
+    <w:rsid w:val="00FD2B29"/>
     <w:rsid w:val="00FD2B7E"/>
     <w:rsid w:val="00FD6EBE"/>
     <w:rsid w:val="00FE583A"/>

</xml_diff>

<commit_message>
Re-record tests and update reports
</commit_message>
<xml_diff>
--- a/reports/Student #4/04 - Requirements - Student #4.docx
+++ b/reports/Student #4/04 - Requirements - Student #4.docx
@@ -159,7 +159,7 @@
                   <w:rPr>
                     <w:rFonts w:asciiTheme="majorHAnsi" w:hAnsiTheme="majorHAnsi" w:cstheme="majorBidi"/>
                   </w:rPr>
-                  <w:t>2</w:t>
+                  <w:t>3</w:t>
                 </w:r>
                 <w:r>
                   <w:rPr>
@@ -335,13 +335,7 @@
                   <w:rPr>
                     <w:rFonts w:asciiTheme="majorHAnsi" w:hAnsiTheme="majorHAnsi" w:cstheme="majorBidi"/>
                   </w:rPr>
-                  <w:t>5443</w:t>
-                </w:r>
-                <w:r>
-                  <w:rPr>
-                    <w:rFonts w:asciiTheme="majorHAnsi" w:hAnsiTheme="majorHAnsi" w:cstheme="majorBidi"/>
-                  </w:rPr>
-                  <w:t>*****</w:t>
+                  <w:t>54436592P</w:t>
                 </w:r>
               </w:sdtContent>
             </w:sdt>
@@ -606,7 +600,7 @@
                   <w:rPr>
                     <w:rFonts w:asciiTheme="majorHAnsi" w:hAnsiTheme="majorHAnsi" w:cstheme="majorHAnsi"/>
                   </w:rPr>
-                  <w:t>July 2</w:t>
+                  <w:t>October 12</w:t>
                 </w:r>
                 <w:r>
                   <w:rPr>
@@ -972,9 +966,15 @@
     <w:p>
       <w:pPr>
         <w:pStyle w:val="Comment-Grader"/>
+        <w:rPr>
+          <w:lang w:val="es-ES"/>
+        </w:rPr>
       </w:pPr>
       <w:sdt>
         <w:sdtPr>
+          <w:rPr>
+            <w:lang w:val="es-ES"/>
+          </w:rPr>
           <w:tag w:val="Verdict"/>
           <w:id w:val="1759554758"/>
           <w:placeholder>
@@ -985,37 +985,64 @@
         </w:sdtPr>
         <w:sdtContent>
           <w:r>
+            <w:rPr>
+              <w:lang w:val="es-ES"/>
+            </w:rPr>
             <w:t xml:space="preserve"> </w:t>
           </w:r>
           <w:r>
+            <w:rPr>
+              <w:lang w:val="es-ES"/>
+            </w:rPr>
             <w:t>X</w:t>
           </w:r>
           <w:r>
+            <w:rPr>
+              <w:lang w:val="es-ES"/>
+            </w:rPr>
             <w:t xml:space="preserve">  </w:t>
           </w:r>
         </w:sdtContent>
       </w:sdt>
       <w:permEnd w:id="244456920"/>
       <w:r>
+        <w:rPr>
+          <w:lang w:val="es-ES"/>
+        </w:rPr>
         <w:t xml:space="preserve">   </w:t>
       </w:r>
       <w:r>
+        <w:rPr>
+          <w:lang w:val="es-ES"/>
+        </w:rPr>
         <w:t>Mismos problemas que los indicados en la parte grupal.</w:t>
       </w:r>
     </w:p>
     <w:p>
       <w:pPr>
         <w:pStyle w:val="Comment-Grader"/>
-      </w:pPr>
-      <w:r>
+        <w:rPr>
+          <w:lang w:val="es-ES"/>
+        </w:rPr>
+      </w:pPr>
+      <w:r>
+        <w:rPr>
+          <w:lang w:val="es-ES"/>
+        </w:rPr>
         <w:t>--- CORRECCIÓN ---</w:t>
       </w:r>
     </w:p>
     <w:p>
       <w:pPr>
         <w:pStyle w:val="Comment-Grader"/>
-      </w:pPr>
-      <w:r>
+        <w:rPr>
+          <w:lang w:val="es-ES"/>
+        </w:rPr>
+      </w:pPr>
+      <w:r>
+        <w:rPr>
+          <w:lang w:val="es-ES"/>
+        </w:rPr>
         <w:t>Se han añadido las tareas faltantes y homogenizado los nombres de las tareas.</w:t>
       </w:r>
     </w:p>
@@ -1023,6 +1050,7 @@
       <w:pPr>
         <w:rPr>
           <w:rFonts w:asciiTheme="majorHAnsi" w:hAnsiTheme="majorHAnsi" w:cstheme="majorHAnsi"/>
+          <w:lang w:val="es-ES"/>
         </w:rPr>
       </w:pPr>
     </w:p>
@@ -1030,7 +1058,7 @@
       <w:pPr>
         <w:rPr>
           <w:rFonts w:asciiTheme="majorHAnsi" w:hAnsiTheme="majorHAnsi" w:cstheme="majorHAnsi"/>
-          <w:lang w:val="en-US"/>
+          <w:lang w:val="es-ES"/>
         </w:rPr>
       </w:pPr>
     </w:p>
@@ -1041,7 +1069,7 @@
         </w:tabs>
         <w:rPr>
           <w:rFonts w:asciiTheme="majorHAnsi" w:hAnsiTheme="majorHAnsi" w:cstheme="majorHAnsi"/>
-          <w:lang w:val="en-US"/>
+          <w:lang w:val="es-ES"/>
         </w:rPr>
       </w:pPr>
     </w:p>
@@ -1052,7 +1080,7 @@
         </w:tabs>
         <w:rPr>
           <w:rFonts w:asciiTheme="majorHAnsi" w:hAnsiTheme="majorHAnsi" w:cstheme="majorHAnsi"/>
-          <w:lang w:val="en-US"/>
+          <w:lang w:val="es-ES"/>
         </w:rPr>
       </w:pPr>
     </w:p>
@@ -1060,7 +1088,7 @@
       <w:pPr>
         <w:rPr>
           <w:rFonts w:asciiTheme="majorHAnsi" w:hAnsiTheme="majorHAnsi" w:cstheme="majorHAnsi"/>
-          <w:lang w:val="en-US"/>
+          <w:lang w:val="es-ES"/>
         </w:rPr>
         <w:sectPr>
           <w:pgSz w:w="11906" w:h="16838"/>
@@ -1072,7 +1100,7 @@
       <w:r>
         <w:rPr>
           <w:rFonts w:asciiTheme="majorHAnsi" w:hAnsiTheme="majorHAnsi" w:cstheme="majorHAnsi"/>
-          <w:lang w:val="en-US"/>
+          <w:lang w:val="es-ES"/>
         </w:rPr>
         <w:br w:type="page"/>
       </w:r>
@@ -1306,9 +1334,15 @@
     <w:p>
       <w:pPr>
         <w:pStyle w:val="Comment-Grader"/>
+        <w:rPr>
+          <w:lang w:val="es-ES"/>
+        </w:rPr>
       </w:pPr>
       <w:sdt>
         <w:sdtPr>
+          <w:rPr>
+            <w:lang w:val="es-ES"/>
+          </w:rPr>
           <w:tag w:val="Verdict"/>
           <w:id w:val="-2087291343"/>
           <w:placeholder>
@@ -1319,40 +1353,70 @@
         </w:sdtPr>
         <w:sdtContent>
           <w:r>
+            <w:rPr>
+              <w:lang w:val="es-ES"/>
+            </w:rPr>
             <w:t xml:space="preserve"> </w:t>
           </w:r>
           <w:r>
+            <w:rPr>
+              <w:lang w:val="es-ES"/>
+            </w:rPr>
             <w:t>X</w:t>
           </w:r>
           <w:r>
+            <w:rPr>
+              <w:lang w:val="es-ES"/>
+            </w:rPr>
             <w:t xml:space="preserve">  </w:t>
           </w:r>
         </w:sdtContent>
       </w:sdt>
       <w:permEnd w:id="1580534963"/>
       <w:r>
+        <w:rPr>
+          <w:lang w:val="es-ES"/>
+        </w:rPr>
         <w:t xml:space="preserve">  </w:t>
       </w:r>
       <w:r>
+        <w:rPr>
+          <w:lang w:val="es-ES"/>
+        </w:rPr>
         <w:t xml:space="preserve">No ha usado ningún patrón para modelar el código del empleado, aunque lo ha implementado en el AgentValidator, se podría haber puesto en el modelo de dominio Java.  </w:t>
       </w:r>
     </w:p>
     <w:p>
       <w:pPr>
         <w:pStyle w:val="Comment-Grader"/>
-      </w:pPr>
-      <w:r>
+        <w:rPr>
+          <w:lang w:val="es-ES"/>
+        </w:rPr>
+      </w:pPr>
+      <w:r>
+        <w:rPr>
+          <w:lang w:val="es-ES"/>
+        </w:rPr>
         <w:t>--- CORRECCIÓN ---</w:t>
       </w:r>
     </w:p>
     <w:p>
       <w:pPr>
         <w:pStyle w:val="Comment-Grader"/>
-      </w:pPr>
-      <w:r>
+        <w:rPr>
+          <w:lang w:val="es-ES"/>
+        </w:rPr>
+      </w:pPr>
+      <w:r>
+        <w:rPr>
+          <w:lang w:val="es-ES"/>
+        </w:rPr>
         <w:t>Se ha implementado el patrón en el modelo de dominio.</w:t>
       </w:r>
       <w:r>
+        <w:rPr>
+          <w:lang w:val="es-ES"/>
+        </w:rPr>
         <w:t xml:space="preserve"> </w:t>
       </w:r>
     </w:p>
@@ -1761,9 +1825,15 @@
     <w:p>
       <w:pPr>
         <w:pStyle w:val="Comment-Grader"/>
+        <w:rPr>
+          <w:lang w:val="es-ES"/>
+        </w:rPr>
       </w:pPr>
       <w:sdt>
         <w:sdtPr>
+          <w:rPr>
+            <w:lang w:val="es-ES"/>
+          </w:rPr>
           <w:tag w:val="Verdict"/>
           <w:id w:val="1856992905"/>
           <w:placeholder>
@@ -1773,22 +1843,37 @@
         </w:sdtPr>
         <w:sdtContent>
           <w:r>
+            <w:rPr>
+              <w:lang w:val="es-ES"/>
+            </w:rPr>
             <w:t xml:space="preserve"> </w:t>
           </w:r>
           <w:r>
+            <w:rPr>
+              <w:lang w:val="es-ES"/>
+            </w:rPr>
             <w:t>X</w:t>
           </w:r>
           <w:r>
+            <w:rPr>
+              <w:lang w:val="es-ES"/>
+            </w:rPr>
             <w:t xml:space="preserve">  </w:t>
           </w:r>
         </w:sdtContent>
       </w:sdt>
       <w:permEnd w:id="339812661"/>
       <w:r>
+        <w:rPr>
+          <w:lang w:val="es-ES"/>
+        </w:rPr>
         <w:t xml:space="preserve">   </w:t>
       </w:r>
       <w:bookmarkEnd w:id="1"/>
       <w:r>
+        <w:rPr>
+          <w:lang w:val="es-ES"/>
+        </w:rPr>
         <w:t>No ha incluido en el atributo “lastUpdate” que sea obligatorio:</w:t>
       </w:r>
     </w:p>
@@ -1841,8 +1926,14 @@
     <w:p>
       <w:pPr>
         <w:pStyle w:val="Comment-Grader"/>
-      </w:pPr>
-      <w:r>
+        <w:rPr>
+          <w:lang w:val="es-ES"/>
+        </w:rPr>
+      </w:pPr>
+      <w:r>
+        <w:rPr>
+          <w:lang w:val="es-ES"/>
+        </w:rPr>
         <w:t>¿Qué es o para que sirve el atributo “iteration”? no se ha indicado como parte de la entidad en el requisito:</w:t>
       </w:r>
     </w:p>
@@ -1894,16 +1985,28 @@
     <w:p>
       <w:pPr>
         <w:pStyle w:val="Comment-Grader"/>
-      </w:pPr>
-      <w:r>
+        <w:rPr>
+          <w:lang w:val="es-ES"/>
+        </w:rPr>
+      </w:pPr>
+      <w:r>
+        <w:rPr>
+          <w:lang w:val="es-ES"/>
+        </w:rPr>
         <w:t>--- CORRECCIÓN ---</w:t>
       </w:r>
     </w:p>
     <w:p>
       <w:pPr>
         <w:pStyle w:val="Comment-Grader"/>
-      </w:pPr>
-      <w:r>
+        <w:rPr>
+          <w:lang w:val="es-ES"/>
+        </w:rPr>
+      </w:pPr>
+      <w:r>
+        <w:rPr>
+          <w:lang w:val="es-ES"/>
+        </w:rPr>
         <w:t>Se ha añadido @Mandatory a “lastUpdate”.</w:t>
       </w:r>
     </w:p>
@@ -1955,73 +2058,142 @@
     <w:p>
       <w:pPr>
         <w:pStyle w:val="Comment-Grader"/>
-      </w:pPr>
-      <w:r>
+        <w:rPr>
+          <w:lang w:val="es-ES"/>
+        </w:rPr>
+      </w:pPr>
+      <w:r>
+        <w:rPr>
+          <w:lang w:val="es-ES"/>
+        </w:rPr>
         <w:t xml:space="preserve">El atributo </w:t>
       </w:r>
       <w:r>
+        <w:rPr>
+          <w:lang w:val="es-ES"/>
+        </w:rPr>
         <w:t>“</w:t>
       </w:r>
       <w:r>
+        <w:rPr>
+          <w:lang w:val="es-ES"/>
+        </w:rPr>
         <w:t>iteration</w:t>
       </w:r>
       <w:r>
+        <w:rPr>
+          <w:lang w:val="es-ES"/>
+        </w:rPr>
         <w:t>”</w:t>
       </w:r>
       <w:r>
+        <w:rPr>
+          <w:lang w:val="es-ES"/>
+        </w:rPr>
         <w:t xml:space="preserve"> es interno y está relacionado con el requisito 9, que indica la posibilidad de crear un TrackingLog excepcional incluso existiendo ya uno al 100%.</w:t>
       </w:r>
       <w:r>
+        <w:rPr>
+          <w:lang w:val="es-ES"/>
+        </w:rPr>
         <w:t xml:space="preserve"> En el momento que diseñé el modelo, todavía había bastante ambigüedad en cuanto a dicho requisito. Por ejemplo, no se explica cuántas veces es posible crear un TrackingLog excepcional tras haber llegado al 100%, o qué porcentaje </w:t>
       </w:r>
       <w:r>
+        <w:rPr>
+          <w:lang w:val="es-ES"/>
+        </w:rPr>
         <w:t>puede</w:t>
       </w:r>
       <w:r>
+        <w:rPr>
+          <w:lang w:val="es-ES"/>
+        </w:rPr>
         <w:t xml:space="preserve"> tener este nuevo TrackingLog excepcional.</w:t>
       </w:r>
     </w:p>
     <w:p>
       <w:pPr>
         <w:pStyle w:val="Comment-Grader"/>
-      </w:pPr>
-      <w:r>
+        <w:rPr>
+          <w:lang w:val="es-ES"/>
+        </w:rPr>
+      </w:pPr>
+      <w:r>
+        <w:rPr>
+          <w:lang w:val="es-ES"/>
+        </w:rPr>
         <w:t xml:space="preserve">El uso del atributo “iteration” fue una decisión deliberada pues </w:t>
       </w:r>
       <w:r>
+        <w:rPr>
+          <w:lang w:val="es-ES"/>
+        </w:rPr>
         <w:t>hace que el código sea</w:t>
       </w:r>
       <w:r>
+        <w:rPr>
+          <w:lang w:val="es-ES"/>
+        </w:rPr>
         <w:t xml:space="preserve"> muy fácilmente expansible</w:t>
       </w:r>
       <w:r>
+        <w:rPr>
+          <w:lang w:val="es-ES"/>
+        </w:rPr>
         <w:t xml:space="preserve"> </w:t>
       </w:r>
       <w:r>
+        <w:rPr>
+          <w:lang w:val="es-ES"/>
+        </w:rPr>
         <w:t xml:space="preserve">ante </w:t>
       </w:r>
       <w:r>
+        <w:rPr>
+          <w:lang w:val="es-ES"/>
+        </w:rPr>
         <w:t xml:space="preserve">cualquier posible aclaración sobre este requisito. Cuando se crea el primer TrackingLog para un Claim, éste atributo toma el valor de “1”, y para el resto de TrackingLogs hasta el 100% </w:t>
       </w:r>
       <w:r>
+        <w:rPr>
+          <w:lang w:val="es-ES"/>
+        </w:rPr>
         <w:t xml:space="preserve">se mantiene </w:t>
       </w:r>
       <w:r>
+        <w:rPr>
+          <w:lang w:val="es-ES"/>
+        </w:rPr>
         <w:t>igual. Cuando se intent</w:t>
       </w:r>
       <w:r>
+        <w:rPr>
+          <w:lang w:val="es-ES"/>
+        </w:rPr>
         <w:t>a</w:t>
       </w:r>
       <w:r>
+        <w:rPr>
+          <w:lang w:val="es-ES"/>
+        </w:rPr>
         <w:t xml:space="preserve"> crear un nuevo TrackingLog, se comprueba el TrackingLog con mayor porcentaje para el correspondiente Claim, y si es 100%</w:t>
       </w:r>
       <w:r>
+        <w:rPr>
+          <w:lang w:val="es-ES"/>
+        </w:rPr>
         <w:t xml:space="preserve"> y su “iteration” es “1”</w:t>
       </w:r>
       <w:r>
+        <w:rPr>
+          <w:lang w:val="es-ES"/>
+        </w:rPr>
         <w:t>, el “iteration” del nuevo TrackingLog tomará el valor “2”.</w:t>
       </w:r>
       <w:r>
+        <w:rPr>
+          <w:lang w:val="es-ES"/>
+        </w:rPr>
         <w:t xml:space="preserve"> La query para ordenar los TrackingLog por porcentaje también tiene en cuenta el atributo, ordenándolos primero por “iteration” y luego por porcentaje.</w:t>
       </w:r>
     </w:p>
@@ -2073,36 +2245,195 @@
     <w:p>
       <w:pPr>
         <w:pStyle w:val="Comment-Grader"/>
-      </w:pPr>
-      <w:r>
+        <w:rPr>
+          <w:lang w:val="es-ES"/>
+        </w:rPr>
+      </w:pPr>
+      <w:r>
+        <w:rPr>
+          <w:lang w:val="es-ES"/>
+        </w:rPr>
         <w:t>Como posteriormente se aclaró que sólo puede existir un TrackingLog excepcional por Claim, ahí concluye la explicación de ejemplo. Pero en el caso de que se hubiera aclarado que podrían existir más, incluso de porcentajes menores</w:t>
       </w:r>
       <w:r>
+        <w:rPr>
+          <w:lang w:val="es-ES"/>
+        </w:rPr>
         <w:t xml:space="preserve"> a 100%</w:t>
       </w:r>
       <w:r>
+        <w:rPr>
+          <w:lang w:val="es-ES"/>
+        </w:rPr>
         <w:t>, basta con eliminar la condición de que el TrackingLog con mayor porcentaje deba tener “iteration” a “1”. Con esto, se pueden crear TrackingLogs excepcionales infinitas veces y siempre aparecerá como el de mayor porcentaje el que mayor “iteration” tenga.</w:t>
       </w:r>
     </w:p>
     <w:p>
       <w:pPr>
         <w:pStyle w:val="Comment-Grader"/>
-      </w:pPr>
-      <w:r>
+        <w:rPr>
+          <w:lang w:val="es-ES"/>
+        </w:rPr>
+      </w:pPr>
+      <w:r>
+        <w:rPr>
+          <w:lang w:val="es-ES"/>
+        </w:rPr>
         <w:lastRenderedPageBreak/>
         <w:t>Se ha decidido mantener el atributo “iteration” incluso tras la aclaración. Aparte de cumplir con los requisitos actuales,</w:t>
       </w:r>
       <w:r>
+        <w:rPr>
+          <w:lang w:val="es-ES"/>
+        </w:rPr>
         <w:t xml:space="preserve"> representa una buena práctica en el diseño, pues</w:t>
       </w:r>
       <w:r>
+        <w:rPr>
+          <w:lang w:val="es-ES"/>
+        </w:rPr>
         <w:t xml:space="preserve"> favorece la mantenibilidad y escalabilidad del código en caso de modificaciones futuras</w:t>
       </w:r>
       <w:r>
+        <w:rPr>
+          <w:lang w:val="es-ES"/>
+        </w:rPr>
         <w:t xml:space="preserve"> a los requisitos</w:t>
       </w:r>
       <w:r>
+        <w:rPr>
+          <w:lang w:val="es-ES"/>
+        </w:rPr>
         <w:t>, algo perfectamente factible en un entorno real.</w:t>
+      </w:r>
+    </w:p>
+    <w:p>
+      <w:pPr>
+        <w:pStyle w:val="Comment-Grader"/>
+        <w:rPr>
+          <w:lang w:val="es-ES"/>
+        </w:rPr>
+      </w:pPr>
+      <w:r>
+        <w:rPr>
+          <w:highlight w:val="yellow"/>
+          <w:lang w:val="es-ES"/>
+        </w:rPr>
+        <w:t xml:space="preserve">Segunda convocatoria: realmente sí que se indica que sólo se puede crear un tracking log excepcional. </w:t>
+      </w:r>
+      <w:r>
+        <w:rPr>
+          <w:highlight w:val="yellow"/>
+        </w:rPr>
+        <w:t>Una parte del requisito 9 dice lo siguiente: " Once published, tracking logs cannot be updated or deleted.  In exceptional cases,</w:t>
+      </w:r>
+      <w:r>
+        <w:rPr>
+          <w:b/>
+          <w:bCs/>
+          <w:highlight w:val="yellow"/>
+          <w:u w:val="single"/>
+        </w:rPr>
+        <w:t xml:space="preserve"> a new tracking log</w:t>
+      </w:r>
+      <w:r>
+        <w:rPr>
+          <w:highlight w:val="yellow"/>
+        </w:rPr>
+        <w:t xml:space="preserve"> may be created even after the last one has been published (the one with a 100% resolution percentage). </w:t>
+      </w:r>
+      <w:r>
+        <w:rPr>
+          <w:highlight w:val="yellow"/>
+          <w:lang w:val="es-ES"/>
+        </w:rPr>
+        <w:t>", de forma que "a new tracking log" significa sólo uno. El porcentaje podría mantenerse al 100% ya que se dice que es para revisar la queja del pasajero, por lo que después de ese tracking log no hay ningún otro y por tanto debería de tener una resolución. El requisito no es ambiguo en este caso ni está incompleto.</w:t>
+      </w:r>
+    </w:p>
+    <w:p>
+      <w:pPr>
+        <w:pStyle w:val="Comment-Grader"/>
+      </w:pPr>
+      <w:r>
+        <w:t>Comment – Student</w:t>
+      </w:r>
+    </w:p>
+    <w:p>
+      <w:pPr>
+        <w:pStyle w:val="Comment-Grader"/>
+      </w:pPr>
+      <w:r>
+        <w:t>Efectivamente el requisito no e</w:t>
+      </w:r>
+      <w:r>
+        <w:t>stá incompleto</w:t>
+      </w:r>
+      <w:r>
+        <w:t>,</w:t>
+      </w:r>
+      <w:r>
+        <w:t xml:space="preserve"> </w:t>
+      </w:r>
+      <w:r>
+        <w:t xml:space="preserve">y </w:t>
+      </w:r>
+      <w:r>
+        <w:t>mi proyecto lo cumple tal y como se pide y como se ha aclarado en el foro</w:t>
+      </w:r>
+      <w:r>
+        <w:t xml:space="preserve"> (sólo se puede crear un tracking log excepcional)</w:t>
+      </w:r>
+      <w:r>
+        <w:t>. Simplemente</w:t>
+      </w:r>
+      <w:r>
+        <w:t xml:space="preserve"> se</w:t>
+      </w:r>
+      <w:r>
+        <w:t xml:space="preserve"> me ha preguntado la función de un atributo y, </w:t>
+      </w:r>
+      <w:r>
+        <w:t xml:space="preserve">puramente </w:t>
+      </w:r>
+      <w:r>
+        <w:t xml:space="preserve">por dar contexto, he relatado </w:t>
+      </w:r>
+      <w:r>
+        <w:t xml:space="preserve">que originalmente tuve dudas acerca de cómo abordarlo, </w:t>
+      </w:r>
+      <w:r>
+        <w:t>pero como explico</w:t>
+      </w:r>
+      <w:r>
+        <w:t xml:space="preserve"> posteriormente se resolvieron</w:t>
+      </w:r>
+      <w:r>
+        <w:t xml:space="preserve"> mis dudas</w:t>
+      </w:r>
+      <w:r>
+        <w:t xml:space="preserve"> en el foro</w:t>
+      </w:r>
+      <w:r>
+        <w:t xml:space="preserve"> y actualicé el código.</w:t>
+      </w:r>
+    </w:p>
+    <w:p>
+      <w:pPr>
+        <w:pStyle w:val="Comment-Grader"/>
+      </w:pPr>
+      <w:r>
+        <w:t xml:space="preserve">--- POST REVISIÓN --- </w:t>
+      </w:r>
+    </w:p>
+    <w:p>
+      <w:pPr>
+        <w:pStyle w:val="Comment-Grader"/>
+      </w:pPr>
+      <w:r>
+        <w:t>El 21/07/2025 realicé una solicitud de revisió</w:t>
+      </w:r>
+      <w:r>
+        <w:t>n y no se me indicó ninguna corrección más acerca de este requisito.</w:t>
       </w:r>
     </w:p>
     <w:p>
@@ -2321,6 +2652,7 @@
         <w:rPr>
           <w:rFonts w:cstheme="majorHAnsi"/>
         </w:rPr>
+        <w:lastRenderedPageBreak/>
         <w:t xml:space="preserve">   </w:t>
       </w:r>
     </w:p>
@@ -2386,13 +2718,6 @@
     </w:p>
     <w:p>
       <w:pPr>
-        <w:rPr>
-          <w:rFonts w:asciiTheme="majorHAnsi" w:hAnsiTheme="majorHAnsi" w:cstheme="majorHAnsi"/>
-        </w:rPr>
-      </w:pPr>
-    </w:p>
-    <w:p>
-      <w:pPr>
         <w:pStyle w:val="Ttulo1"/>
         <w:pBdr>
           <w:top w:val="single" w:sz="8" w:space="1" w:color="auto"/>
@@ -2652,9 +2977,15 @@
     <w:p>
       <w:pPr>
         <w:pStyle w:val="Comment-Grader"/>
+        <w:rPr>
+          <w:lang w:val="es-ES"/>
+        </w:rPr>
       </w:pPr>
       <w:sdt>
         <w:sdtPr>
+          <w:rPr>
+            <w:lang w:val="es-ES"/>
+          </w:rPr>
           <w:tag w:val="Verdict"/>
           <w:id w:val="684942382"/>
           <w:placeholder>
@@ -2665,29 +2996,50 @@
         </w:sdtPr>
         <w:sdtContent>
           <w:r>
+            <w:rPr>
+              <w:lang w:val="es-ES"/>
+            </w:rPr>
             <w:t xml:space="preserve"> </w:t>
           </w:r>
           <w:r>
+            <w:rPr>
+              <w:lang w:val="es-ES"/>
+            </w:rPr>
             <w:t>X</w:t>
           </w:r>
           <w:r>
+            <w:rPr>
+              <w:lang w:val="es-ES"/>
+            </w:rPr>
             <w:t xml:space="preserve"> </w:t>
           </w:r>
         </w:sdtContent>
       </w:sdt>
       <w:permEnd w:id="8470091"/>
       <w:r>
+        <w:rPr>
+          <w:lang w:val="es-ES"/>
+        </w:rPr>
         <w:t xml:space="preserve">    </w:t>
       </w:r>
       <w:r>
+        <w:rPr>
+          <w:lang w:val="es-ES"/>
+        </w:rPr>
         <w:t>Si no puedo asignar a una claim que estoy creando una leg que aún no ha ocurrido, ¿por qué se carga en el desplegable? En el desplegable se deberían de cargar sólo aquellas legs que estén publicadas y que ya hayan tenido lugar.</w:t>
       </w:r>
     </w:p>
     <w:p>
       <w:pPr>
         <w:pStyle w:val="Comment-Grader"/>
-      </w:pPr>
-      <w:r>
+        <w:rPr>
+          <w:lang w:val="es-ES"/>
+        </w:rPr>
+      </w:pPr>
+      <w:r>
+        <w:rPr>
+          <w:lang w:val="es-ES"/>
+        </w:rPr>
         <w:t>La fecha de una claim es un valor que debería de calcularse de manera automática. Es la fecha en la que se registra la claim. ¿Tiene sentido crear una claim en el año 2000? No, sólo se deberían de crear claims en el momento actual, que es la fecha que tenga configurada el sistema:</w:t>
       </w:r>
     </w:p>
@@ -2913,8 +3265,14 @@
     <w:p>
       <w:pPr>
         <w:pStyle w:val="Comment-Grader"/>
-      </w:pPr>
-      <w:r>
+        <w:rPr>
+          <w:lang w:val="es-ES"/>
+        </w:rPr>
+      </w:pPr>
+      <w:r>
+        <w:rPr>
+          <w:lang w:val="es-ES"/>
+        </w:rPr>
         <w:t>Un usuario puede eliminar las claims de otro usuario mediante POST hacking. Muestro a continuación los pasos que he seguido. Me logueo en la ventana de la izquierda como agent3/agent3 y en la derecha como agent1/agent1. Se puede apreciar que en las dos interfaces hay agents distintos logueados porque tienen diferentes claims en sus listados:</w:t>
       </w:r>
     </w:p>
@@ -2966,8 +3324,14 @@
     <w:p>
       <w:pPr>
         <w:pStyle w:val="Comment-Grader"/>
-      </w:pPr>
-      <w:r>
+        <w:rPr>
+          <w:lang w:val="es-ES"/>
+        </w:rPr>
+      </w:pPr>
+      <w:r>
+        <w:rPr>
+          <w:lang w:val="es-ES"/>
+        </w:rPr>
         <w:t>Hago clic en la ventana de la izquierda, en la única claim que tengo y en la de la derecha para ver algún ID de alguna claim (que están todas publicadas):</w:t>
       </w:r>
     </w:p>
@@ -3019,8 +3383,14 @@
     <w:p>
       <w:pPr>
         <w:pStyle w:val="Comment-Grader"/>
-      </w:pPr>
-      <w:r>
+        <w:rPr>
+          <w:lang w:val="es-ES"/>
+        </w:rPr>
+      </w:pPr>
+      <w:r>
+        <w:rPr>
+          <w:lang w:val="es-ES"/>
+        </w:rPr>
         <w:t>En la ventana de la izquierda pongo el id del formulario de la derecha (id = 236) en el código html que aparece (fondo negro):</w:t>
       </w:r>
     </w:p>
@@ -3143,8 +3513,14 @@
     <w:p>
       <w:pPr>
         <w:pStyle w:val="Comment-Grader"/>
-      </w:pPr>
-      <w:r>
+        <w:rPr>
+          <w:lang w:val="es-ES"/>
+        </w:rPr>
+      </w:pPr>
+      <w:r>
+        <w:rPr>
+          <w:lang w:val="es-ES"/>
+        </w:rPr>
         <w:t>Hago clic en delete, y se puede apreciar como en la ventana de la derecha hay menos elementos en el listado, lo que significa que el agent3 ha eliminado una reclamación publicada del agent1.</w:t>
       </w:r>
     </w:p>
@@ -3196,32 +3572,56 @@
     <w:p>
       <w:pPr>
         <w:pStyle w:val="Comment-Grader"/>
-      </w:pPr>
-      <w:r>
+        <w:rPr>
+          <w:lang w:val="es-ES"/>
+        </w:rPr>
+      </w:pPr>
+      <w:r>
+        <w:rPr>
+          <w:lang w:val="es-ES"/>
+        </w:rPr>
         <w:t>--- CORRECCIÓN ---</w:t>
       </w:r>
     </w:p>
     <w:p>
       <w:pPr>
         <w:pStyle w:val="Comment-Grader"/>
-      </w:pPr>
-      <w:r>
+        <w:rPr>
+          <w:lang w:val="es-ES"/>
+        </w:rPr>
+      </w:pPr>
+      <w:r>
+        <w:rPr>
+          <w:lang w:val="es-ES"/>
+        </w:rPr>
         <w:t>Se han actualizado los services para que los legs que se muestren en los formularios relativos a Claims sean sólo los válidos.</w:t>
       </w:r>
     </w:p>
     <w:p>
       <w:pPr>
         <w:pStyle w:val="Comment-Grader"/>
-      </w:pPr>
-      <w:r>
+        <w:rPr>
+          <w:lang w:val="es-ES"/>
+        </w:rPr>
+      </w:pPr>
+      <w:r>
+        <w:rPr>
+          <w:lang w:val="es-ES"/>
+        </w:rPr>
         <w:t>Se han actualizado los services para que las fechas de los Claims se asignen automáticamente.</w:t>
       </w:r>
     </w:p>
     <w:p>
       <w:pPr>
         <w:pStyle w:val="Comment-Grader"/>
-      </w:pPr>
-      <w:r>
+        <w:rPr>
+          <w:lang w:val="es-ES"/>
+        </w:rPr>
+      </w:pPr>
+      <w:r>
+        <w:rPr>
+          <w:lang w:val="es-ES"/>
+        </w:rPr>
         <w:t>Se ha corregido la fución “authorise” del AgentClaimsDeleteService para que compruebe que el Claim pertenece al agent que intenta realizar la acción.</w:t>
       </w:r>
     </w:p>
@@ -3229,12 +3629,24 @@
       <w:pPr>
         <w:pStyle w:val="Comment-Grader"/>
         <w:rPr>
+          <w:lang w:val="es-ES"/>
+        </w:rPr>
+      </w:pPr>
+      <w:r>
+        <w:rPr>
+          <w:lang w:val="es-ES"/>
+        </w:rPr>
+        <w:t>Se han corregido los problemas de internacionalización.</w:t>
+      </w:r>
+    </w:p>
+    <w:p>
+      <w:pPr>
+        <w:pStyle w:val="Comment-Grader"/>
+        <w:rPr>
           <w:u w:val="single"/>
-        </w:rPr>
-      </w:pPr>
-      <w:r>
-        <w:t>Se han corregido los problemas de internacionalización.</w:t>
-      </w:r>
+          <w:lang w:val="es-ES"/>
+        </w:rPr>
+      </w:pPr>
     </w:p>
     <w:p>
       <w:pPr>
@@ -3281,6 +3693,7 @@
         <w:pStyle w:val="Requirement-Body"/>
       </w:pPr>
       <w:r>
+        <w:lastRenderedPageBreak/>
         <w:t>Create, update, publish, and delete a tracking log</w:t>
       </w:r>
       <w:r>
@@ -3308,11 +3721,7 @@
         <w:t>I</w:t>
       </w:r>
       <w:r>
-        <w:t xml:space="preserve">n exceptional cases, a new tracking log may be created even </w:t>
-      </w:r>
-      <w:r>
-        <w:lastRenderedPageBreak/>
-        <w:t xml:space="preserve">after the last one </w:t>
+        <w:t xml:space="preserve">n exceptional cases, a new tracking log may be created even after the last one </w:t>
       </w:r>
       <w:r>
         <w:t xml:space="preserve">has been published </w:t>
@@ -3361,9 +3770,19 @@
     <w:p>
       <w:pPr>
         <w:pStyle w:val="Comment-Grader"/>
+        <w:pBdr>
+          <w:left w:val="dotted" w:sz="4" w:space="0" w:color="A6A6A6" w:themeColor="background1" w:themeShade="A6"/>
+        </w:pBdr>
+        <w:rPr>
+          <w:highlight w:val="yellow"/>
+          <w:lang w:val="es-ES"/>
+        </w:rPr>
       </w:pPr>
       <w:sdt>
         <w:sdtPr>
+          <w:rPr>
+            <w:lang w:val="es-ES"/>
+          </w:rPr>
           <w:tag w:val="Verdict"/>
           <w:id w:val="1666597966"/>
           <w:placeholder>
@@ -3374,31 +3793,526 @@
         </w:sdtPr>
         <w:sdtContent>
           <w:r>
+            <w:rPr>
+              <w:lang w:val="es-ES"/>
+            </w:rPr>
             <w:t xml:space="preserve"> </w:t>
           </w:r>
           <w:r>
+            <w:rPr>
+              <w:lang w:val="es-ES"/>
+            </w:rPr>
             <w:t>X</w:t>
           </w:r>
           <w:r>
-            <w:t xml:space="preserve">  </w:t>
+            <w:rPr>
+              <w:lang w:val="es-ES"/>
+            </w:rPr>
+            <w:t xml:space="preserve"> </w:t>
           </w:r>
         </w:sdtContent>
       </w:sdt>
       <w:permEnd w:id="66585966"/>
       <w:r>
+        <w:rPr>
+          <w:lang w:val="es-ES"/>
+        </w:rPr>
         <w:t xml:space="preserve">    </w:t>
       </w:r>
+      <w:r>
+        <w:rPr>
+          <w:highlight w:val="yellow"/>
+          <w:lang w:val="es-ES"/>
+        </w:rPr>
+        <w:t>Si edito un tracking log recién creado y le cambio el estado a "ACCEPTED", muestra un error de validación, pero el formulario ya se ha quedado en modo solo lectura y no puedo seguir editando:</w:t>
+      </w:r>
+    </w:p>
+    <w:p>
+      <w:pPr>
+        <w:pStyle w:val="Comment-Grader"/>
+        <w:pBdr>
+          <w:left w:val="dotted" w:sz="4" w:space="0" w:color="A6A6A6" w:themeColor="background1" w:themeShade="A6"/>
+        </w:pBdr>
+        <w:rPr>
+          <w:highlight w:val="yellow"/>
+          <w:lang w:val="es-ES"/>
+        </w:rPr>
+      </w:pPr>
+      <w:r>
+        <w:rPr>
+          <w:noProof/>
+          <w:highlight w:val="yellow"/>
+          <w:lang w:val="es-ES"/>
+        </w:rPr>
+        <w:drawing>
+          <wp:inline distT="0" distB="0" distL="0" distR="0" wp14:anchorId="0032E907" wp14:editId="6F8B73FD">
+            <wp:extent cx="5731510" cy="3227705"/>
+            <wp:effectExtent l="0" t="0" r="0" b="0"/>
+            <wp:docPr id="2030508303" name="Picture 1" descr="A screenshot of a computer&#10;&#10;AI-generated content may be incorrect."/>
+            <wp:cNvGraphicFramePr>
+              <a:graphicFrameLocks xmlns:a="http://schemas.openxmlformats.org/drawingml/2006/main" noChangeAspect="1"/>
+            </wp:cNvGraphicFramePr>
+            <a:graphic xmlns:a="http://schemas.openxmlformats.org/drawingml/2006/main">
+              <a:graphicData uri="http://schemas.openxmlformats.org/drawingml/2006/picture">
+                <pic:pic xmlns:pic="http://schemas.openxmlformats.org/drawingml/2006/picture">
+                  <pic:nvPicPr>
+                    <pic:cNvPr id="2030508303" name="Picture 1" descr="A screenshot of a computer&#10;&#10;AI-generated content may be incorrect."/>
+                    <pic:cNvPicPr/>
+                  </pic:nvPicPr>
+                  <pic:blipFill>
+                    <a:blip r:embed="rId17"/>
+                    <a:stretch>
+                      <a:fillRect/>
+                    </a:stretch>
+                  </pic:blipFill>
+                  <pic:spPr>
+                    <a:xfrm>
+                      <a:off x="0" y="0"/>
+                      <a:ext cx="5731510" cy="3227705"/>
+                    </a:xfrm>
+                    <a:prstGeom prst="rect">
+                      <a:avLst/>
+                    </a:prstGeom>
+                  </pic:spPr>
+                </pic:pic>
+              </a:graphicData>
+            </a:graphic>
+          </wp:inline>
+        </w:drawing>
+      </w:r>
+    </w:p>
+    <w:p>
+      <w:pPr>
+        <w:pStyle w:val="Comment-Grader"/>
+        <w:pBdr>
+          <w:left w:val="dotted" w:sz="4" w:space="0" w:color="A6A6A6" w:themeColor="background1" w:themeShade="A6"/>
+        </w:pBdr>
+        <w:rPr>
+          <w:highlight w:val="yellow"/>
+          <w:lang w:val="es-ES"/>
+        </w:rPr>
+      </w:pPr>
+      <w:r>
+        <w:rPr>
+          <w:noProof/>
+          <w:highlight w:val="yellow"/>
+          <w:lang w:val="es-ES"/>
+        </w:rPr>
+        <w:drawing>
+          <wp:inline distT="0" distB="0" distL="0" distR="0" wp14:anchorId="3F086E3A" wp14:editId="3ADF544F">
+            <wp:extent cx="5731510" cy="2968625"/>
+            <wp:effectExtent l="0" t="0" r="0" b="3175"/>
+            <wp:docPr id="194966654" name="Picture 1" descr="A screenshot of a computer&#10;&#10;AI-generated content may be incorrect."/>
+            <wp:cNvGraphicFramePr>
+              <a:graphicFrameLocks xmlns:a="http://schemas.openxmlformats.org/drawingml/2006/main" noChangeAspect="1"/>
+            </wp:cNvGraphicFramePr>
+            <a:graphic xmlns:a="http://schemas.openxmlformats.org/drawingml/2006/main">
+              <a:graphicData uri="http://schemas.openxmlformats.org/drawingml/2006/picture">
+                <pic:pic xmlns:pic="http://schemas.openxmlformats.org/drawingml/2006/picture">
+                  <pic:nvPicPr>
+                    <pic:cNvPr id="194966654" name="Picture 1" descr="A screenshot of a computer&#10;&#10;AI-generated content may be incorrect."/>
+                    <pic:cNvPicPr/>
+                  </pic:nvPicPr>
+                  <pic:blipFill>
+                    <a:blip r:embed="rId18"/>
+                    <a:stretch>
+                      <a:fillRect/>
+                    </a:stretch>
+                  </pic:blipFill>
+                  <pic:spPr>
+                    <a:xfrm>
+                      <a:off x="0" y="0"/>
+                      <a:ext cx="5731510" cy="2968625"/>
+                    </a:xfrm>
+                    <a:prstGeom prst="rect">
+                      <a:avLst/>
+                    </a:prstGeom>
+                  </pic:spPr>
+                </pic:pic>
+              </a:graphicData>
+            </a:graphic>
+          </wp:inline>
+        </w:drawing>
+      </w:r>
+    </w:p>
+    <w:p>
+      <w:pPr>
+        <w:pStyle w:val="Comment-Grader"/>
+        <w:pBdr>
+          <w:left w:val="dotted" w:sz="4" w:space="0" w:color="A6A6A6" w:themeColor="background1" w:themeShade="A6"/>
+        </w:pBdr>
+        <w:rPr>
+          <w:highlight w:val="yellow"/>
+          <w:lang w:val="es-ES"/>
+        </w:rPr>
+      </w:pPr>
+      <w:r>
+        <w:rPr>
+          <w:highlight w:val="yellow"/>
+          <w:lang w:val="es-ES"/>
+        </w:rPr>
+        <w:t>Lo mismo ocurre si intento publicar algo que no es válido. En este caso he puesto un porcentaje más pequeño del último tracking log publicado:</w:t>
+      </w:r>
+    </w:p>
+    <w:p>
+      <w:pPr>
+        <w:pStyle w:val="Comment-Grader"/>
+        <w:pBdr>
+          <w:left w:val="dotted" w:sz="4" w:space="0" w:color="A6A6A6" w:themeColor="background1" w:themeShade="A6"/>
+        </w:pBdr>
+        <w:rPr>
+          <w:highlight w:val="yellow"/>
+          <w:lang w:val="es-ES"/>
+        </w:rPr>
+      </w:pPr>
+      <w:r>
+        <w:rPr>
+          <w:noProof/>
+          <w:highlight w:val="yellow"/>
+          <w:lang w:val="es-ES"/>
+        </w:rPr>
+        <w:lastRenderedPageBreak/>
+        <w:drawing>
+          <wp:inline distT="0" distB="0" distL="0" distR="0" wp14:anchorId="0064E9CB" wp14:editId="4F7A5BAA">
+            <wp:extent cx="5731510" cy="2931160"/>
+            <wp:effectExtent l="0" t="0" r="0" b="2540"/>
+            <wp:docPr id="185822162" name="Picture 1" descr="A screenshot of a computer&#10;&#10;AI-generated content may be incorrect."/>
+            <wp:cNvGraphicFramePr>
+              <a:graphicFrameLocks xmlns:a="http://schemas.openxmlformats.org/drawingml/2006/main" noChangeAspect="1"/>
+            </wp:cNvGraphicFramePr>
+            <a:graphic xmlns:a="http://schemas.openxmlformats.org/drawingml/2006/main">
+              <a:graphicData uri="http://schemas.openxmlformats.org/drawingml/2006/picture">
+                <pic:pic xmlns:pic="http://schemas.openxmlformats.org/drawingml/2006/picture">
+                  <pic:nvPicPr>
+                    <pic:cNvPr id="185822162" name="Picture 1" descr="A screenshot of a computer&#10;&#10;AI-generated content may be incorrect."/>
+                    <pic:cNvPicPr/>
+                  </pic:nvPicPr>
+                  <pic:blipFill>
+                    <a:blip r:embed="rId19"/>
+                    <a:stretch>
+                      <a:fillRect/>
+                    </a:stretch>
+                  </pic:blipFill>
+                  <pic:spPr>
+                    <a:xfrm>
+                      <a:off x="0" y="0"/>
+                      <a:ext cx="5731510" cy="2931160"/>
+                    </a:xfrm>
+                    <a:prstGeom prst="rect">
+                      <a:avLst/>
+                    </a:prstGeom>
+                  </pic:spPr>
+                </pic:pic>
+              </a:graphicData>
+            </a:graphic>
+          </wp:inline>
+        </w:drawing>
+      </w:r>
+    </w:p>
+    <w:p>
+      <w:pPr>
+        <w:pStyle w:val="Comment-Grader"/>
+        <w:pBdr>
+          <w:left w:val="dotted" w:sz="4" w:space="0" w:color="A6A6A6" w:themeColor="background1" w:themeShade="A6"/>
+        </w:pBdr>
+        <w:rPr>
+          <w:highlight w:val="yellow"/>
+          <w:lang w:val="es-ES"/>
+        </w:rPr>
+      </w:pPr>
+      <w:r>
+        <w:rPr>
+          <w:highlight w:val="yellow"/>
+          <w:lang w:val="es-ES"/>
+        </w:rPr>
+        <w:t>En el requisito se indica que se puede crear un tracking log de manera excepcional porque el cliente se queje o muestre su insatisfacción con la resolución. Entonces, he intentado crear un tracking log excepcional y he cambiado el estado a REJECTED, y me muestra el siguiente mensaje de validación:</w:t>
+      </w:r>
+    </w:p>
+    <w:p>
+      <w:pPr>
+        <w:pStyle w:val="Comment-Grader"/>
+        <w:pBdr>
+          <w:left w:val="dotted" w:sz="4" w:space="0" w:color="A6A6A6" w:themeColor="background1" w:themeShade="A6"/>
+        </w:pBdr>
+        <w:rPr>
+          <w:highlight w:val="yellow"/>
+          <w:lang w:val="es-ES"/>
+        </w:rPr>
+      </w:pPr>
+      <w:r>
+        <w:rPr>
+          <w:noProof/>
+          <w:highlight w:val="yellow"/>
+          <w:lang w:val="es-ES"/>
+        </w:rPr>
+        <w:drawing>
+          <wp:inline distT="0" distB="0" distL="0" distR="0" wp14:anchorId="695F1760" wp14:editId="703C1308">
+            <wp:extent cx="5731510" cy="2971800"/>
+            <wp:effectExtent l="0" t="0" r="0" b="0"/>
+            <wp:docPr id="356273891" name="Picture 1" descr="A screenshot of a computer&#10;&#10;AI-generated content may be incorrect."/>
+            <wp:cNvGraphicFramePr>
+              <a:graphicFrameLocks xmlns:a="http://schemas.openxmlformats.org/drawingml/2006/main" noChangeAspect="1"/>
+            </wp:cNvGraphicFramePr>
+            <a:graphic xmlns:a="http://schemas.openxmlformats.org/drawingml/2006/main">
+              <a:graphicData uri="http://schemas.openxmlformats.org/drawingml/2006/picture">
+                <pic:pic xmlns:pic="http://schemas.openxmlformats.org/drawingml/2006/picture">
+                  <pic:nvPicPr>
+                    <pic:cNvPr id="356273891" name="Picture 1" descr="A screenshot of a computer&#10;&#10;AI-generated content may be incorrect."/>
+                    <pic:cNvPicPr/>
+                  </pic:nvPicPr>
+                  <pic:blipFill>
+                    <a:blip r:embed="rId20"/>
+                    <a:stretch>
+                      <a:fillRect/>
+                    </a:stretch>
+                  </pic:blipFill>
+                  <pic:spPr>
+                    <a:xfrm>
+                      <a:off x="0" y="0"/>
+                      <a:ext cx="5731510" cy="2971800"/>
+                    </a:xfrm>
+                    <a:prstGeom prst="rect">
+                      <a:avLst/>
+                    </a:prstGeom>
+                  </pic:spPr>
+                </pic:pic>
+              </a:graphicData>
+            </a:graphic>
+          </wp:inline>
+        </w:drawing>
+      </w:r>
+    </w:p>
+    <w:p>
+      <w:pPr>
+        <w:pStyle w:val="Comment-Grader"/>
+        <w:pBdr>
+          <w:left w:val="dotted" w:sz="4" w:space="0" w:color="A6A6A6" w:themeColor="background1" w:themeShade="A6"/>
+        </w:pBdr>
+        <w:rPr>
+          <w:lang w:val="es-ES"/>
+        </w:rPr>
+      </w:pPr>
+      <w:r>
+        <w:rPr>
+          <w:highlight w:val="yellow"/>
+          <w:lang w:val="es-ES"/>
+        </w:rPr>
+        <w:t xml:space="preserve">No entiendo que indica. Si indica que tiene que coincidir con el mismo resultado del tracking log anterior, esto no es correcto. </w:t>
+      </w:r>
+      <w:bookmarkStart w:id="2" w:name="_Hlk203872870"/>
+      <w:r>
+        <w:rPr>
+          <w:highlight w:val="yellow"/>
+          <w:lang w:val="es-ES"/>
+        </w:rPr>
+        <w:t xml:space="preserve">Puede ser que se revise la reclamación y que </w:t>
+      </w:r>
+      <w:r>
+        <w:rPr>
+          <w:highlight w:val="yellow"/>
+          <w:lang w:val="es-ES"/>
+        </w:rPr>
+        <w:t>el estado final tras su revisión sea otro distinto</w:t>
+      </w:r>
+      <w:bookmarkEnd w:id="2"/>
+      <w:r>
+        <w:rPr>
+          <w:highlight w:val="yellow"/>
+          <w:lang w:val="es-ES"/>
+        </w:rPr>
+        <w:t>. No se entiende por qué no deja seleccionar el estado "REJECTED".</w:t>
+      </w:r>
+    </w:p>
+    <w:p>
+      <w:pPr>
+        <w:pStyle w:val="Comment-Grader"/>
+        <w:pBdr>
+          <w:left w:val="dotted" w:sz="4" w:space="0" w:color="A6A6A6" w:themeColor="background1" w:themeShade="A6"/>
+        </w:pBdr>
+        <w:rPr>
+          <w:lang w:val="es-ES"/>
+        </w:rPr>
+      </w:pPr>
+    </w:p>
+    <w:p>
+      <w:pPr>
+        <w:pStyle w:val="Comment-Grader"/>
+        <w:pBdr>
+          <w:left w:val="dotted" w:sz="4" w:space="0" w:color="A6A6A6" w:themeColor="background1" w:themeShade="A6"/>
+        </w:pBdr>
+        <w:rPr>
+          <w:lang w:val="es-ES"/>
+        </w:rPr>
+      </w:pPr>
+    </w:p>
+    <w:p>
+      <w:pPr>
+        <w:pStyle w:val="Comment-Grader"/>
+        <w:pBdr>
+          <w:left w:val="dotted" w:sz="4" w:space="0" w:color="A6A6A6" w:themeColor="background1" w:themeShade="A6"/>
+        </w:pBdr>
+        <w:rPr>
+          <w:lang w:val="es-ES"/>
+        </w:rPr>
+      </w:pPr>
+    </w:p>
+    <w:p>
+      <w:pPr>
+        <w:pStyle w:val="Comment-Grader"/>
+        <w:pBdr>
+          <w:left w:val="dotted" w:sz="4" w:space="0" w:color="A6A6A6" w:themeColor="background1" w:themeShade="A6"/>
+        </w:pBdr>
+        <w:rPr>
+          <w:lang w:val="es-ES"/>
+        </w:rPr>
+      </w:pPr>
+      <w:r>
+        <w:lastRenderedPageBreak/>
+        <w:t>Comment – Student</w:t>
+      </w:r>
+    </w:p>
+    <w:p>
+      <w:pPr>
+        <w:pStyle w:val="Comment-Grader"/>
+        <w:pBdr>
+          <w:left w:val="dotted" w:sz="4" w:space="0" w:color="A6A6A6" w:themeColor="background1" w:themeShade="A6"/>
+        </w:pBdr>
+      </w:pPr>
+      <w:r>
+        <w:t xml:space="preserve">La </w:t>
+      </w:r>
+      <w:r>
+        <w:t>corrección</w:t>
+      </w:r>
+      <w:r>
+        <w:t xml:space="preserve"> (“</w:t>
+      </w:r>
+      <w:r>
+        <w:t>Puede ser que se revise la reclamación y que el estado final tras su revisión sea otro distinto</w:t>
+      </w:r>
+      <w:r>
+        <w:t>”)</w:t>
+      </w:r>
+      <w:r>
+        <w:t xml:space="preserve"> contradice</w:t>
+      </w:r>
+      <w:r>
+        <w:t xml:space="preserve"> la respuesta</w:t>
+      </w:r>
+      <w:r>
+        <w:t xml:space="preserve"> </w:t>
+      </w:r>
+      <w:r>
+        <w:t>a</w:t>
+      </w:r>
+      <w:r>
+        <w:t xml:space="preserve">l siguiente mensaje </w:t>
+      </w:r>
+      <w:r>
+        <w:t>en el foro, donde dice que “</w:t>
+      </w:r>
+      <w:r>
+        <w:t>si el último registro de seguimiento concluyo que era necesario aceptar la reclamación o rechazarla, ese último registro excepcional debe mantener dicho estado</w:t>
+      </w:r>
+      <w:r>
+        <w:t>”</w:t>
+      </w:r>
+      <w:r>
+        <w:t xml:space="preserve"> (</w:t>
+      </w:r>
+      <w:hyperlink r:id="rId21" w:history="1">
+        <w:r>
+          <w:rPr>
+            <w:rStyle w:val="Hipervnculo"/>
+            <w:b/>
+            <w:bCs/>
+          </w:rPr>
+          <w:t>[D03-S04-R9]</w:t>
+        </w:r>
+        <w:r>
+          <w:rPr>
+            <w:rStyle w:val="Hipervnculo"/>
+          </w:rPr>
+          <w:t> </w:t>
+        </w:r>
+      </w:hyperlink>
+      <w:r>
+        <w:t>)</w:t>
+      </w:r>
+      <w:r>
+        <w:t>:</w:t>
+      </w:r>
+    </w:p>
+    <w:p>
+      <w:pPr>
+        <w:pStyle w:val="Comment-Grader"/>
+        <w:pBdr>
+          <w:left w:val="dotted" w:sz="4" w:space="0" w:color="A6A6A6" w:themeColor="background1" w:themeShade="A6"/>
+        </w:pBdr>
+      </w:pPr>
+      <w:hyperlink r:id="rId22" w:history="1">
+        <w:r>
+          <w:rPr>
+            <w:rStyle w:val="Hipervnculo"/>
+          </w:rPr>
+          <w:t>https://ev.us.es/webapps/discussionboard/do/message?action=list_messages&amp;course_id=_89154_1&amp;nav=discussion_board&amp;conf_id=_426211_1&amp;forum_id=_253522_1&amp;message_id=_465569_1</w:t>
+        </w:r>
+      </w:hyperlink>
+    </w:p>
+    <w:p>
+      <w:pPr>
+        <w:pStyle w:val="Comment-Grader"/>
+        <w:pBdr>
+          <w:left w:val="dotted" w:sz="4" w:space="0" w:color="A6A6A6" w:themeColor="background1" w:themeShade="A6"/>
+        </w:pBdr>
+      </w:pPr>
+      <w:r>
+        <w:t>--- POST REVISIÓN ---</w:t>
+      </w:r>
+    </w:p>
+    <w:p>
+      <w:pPr>
+        <w:pStyle w:val="Comment-Grader"/>
+        <w:pBdr>
+          <w:left w:val="dotted" w:sz="4" w:space="0" w:color="A6A6A6" w:themeColor="background1" w:themeShade="A6"/>
+        </w:pBdr>
+      </w:pPr>
+      <w:r>
+        <w:t>El 21/07/2025 realicé una solicitud de revisión y se me indicó que el comentario anterior es correcto y se me dio por válido.</w:t>
+      </w:r>
+    </w:p>
+    <w:p>
+      <w:pPr>
+        <w:pStyle w:val="Comment-Grader"/>
+        <w:pBdr>
+          <w:left w:val="dotted" w:sz="4" w:space="0" w:color="A6A6A6" w:themeColor="background1" w:themeShade="A6"/>
+        </w:pBdr>
+      </w:pPr>
+      <w:r>
+        <w:t>En cuanto a los formularios pasando a modo sólo lectura, he actualizado los services y las vistas</w:t>
+      </w:r>
+      <w:r>
+        <w:t xml:space="preserve"> correspondientes</w:t>
+      </w:r>
+      <w:r>
+        <w:t xml:space="preserve"> para que</w:t>
+      </w:r>
+      <w:r>
+        <w:t xml:space="preserve"> pueda seguir siendo editado.</w:t>
+      </w:r>
     </w:p>
     <w:p>
       <w:pPr>
         <w:pStyle w:val="Ttulo2"/>
         <w:rPr>
           <w:rFonts w:cstheme="majorHAnsi"/>
-        </w:rPr>
-      </w:pPr>
-      <w:r>
-        <w:rPr>
-          <w:rFonts w:cstheme="majorHAnsi"/>
+          <w:lang w:val="es-ES"/>
+        </w:rPr>
+      </w:pPr>
+      <w:r>
+        <w:rPr>
+          <w:rFonts w:cstheme="majorHAnsi"/>
+          <w:lang w:val="es-ES"/>
         </w:rPr>
         <w:t>Non-functional requirements</w:t>
       </w:r>
@@ -4315,19 +5229,7 @@
             <w:rPr>
               <w:lang w:val="en-US"/>
             </w:rPr>
-            <w:t xml:space="preserve"> </w:t>
-          </w:r>
-          <w:r>
-            <w:rPr>
-              <w:lang w:val="en-US"/>
-            </w:rPr>
-            <w:t>X</w:t>
-          </w:r>
-          <w:r>
-            <w:rPr>
-              <w:lang w:val="en-US"/>
-            </w:rPr>
-            <w:t xml:space="preserve">  </w:t>
+            <w:t xml:space="preserve">   </w:t>
           </w:r>
         </w:sdtContent>
       </w:sdt>
@@ -4483,13 +5385,7 @@
         </w:sdtPr>
         <w:sdtContent>
           <w:r>
-            <w:t xml:space="preserve"> </w:t>
-          </w:r>
-          <w:r>
-            <w:t>X</w:t>
-          </w:r>
-          <w:r>
-            <w:t xml:space="preserve">  </w:t>
+            <w:t xml:space="preserve">   </w:t>
           </w:r>
         </w:sdtContent>
       </w:sdt>
@@ -10003,7 +10899,11 @@
       <w:numPr>
         <w:numId w:val="36"/>
       </w:numPr>
+      <w:tabs>
+        <w:tab w:val="num" w:pos="360"/>
+      </w:tabs>
       <w:spacing w:before="240" w:after="240"/>
+      <w:ind w:left="0" w:firstLine="0"/>
     </w:pPr>
     <w:rPr>
       <w:kern w:val="0"/>
@@ -10214,6 +11114,7 @@
       <w:numPr>
         <w:numId w:val="35"/>
       </w:numPr>
+      <w:ind w:left="0" w:firstLine="0"/>
       <w:contextualSpacing/>
     </w:pPr>
   </w:style>
@@ -10301,6 +11202,30 @@
     <w:rPr>
       <w:color w:val="2B579A"/>
       <w:shd w:val="clear" w:color="auto" w:fill="E1DFDD"/>
+    </w:rPr>
+  </w:style>
+  <w:style w:type="character" w:styleId="Mencinsinresolver">
+    <w:name w:val="Unresolved Mention"/>
+    <w:basedOn w:val="Fuentedeprrafopredeter"/>
+    <w:uiPriority w:val="99"/>
+    <w:semiHidden/>
+    <w:unhideWhenUsed/>
+    <w:rsid w:val="00C64D45"/>
+    <w:rPr>
+      <w:color w:val="605E5C"/>
+      <w:shd w:val="clear" w:color="auto" w:fill="E1DFDD"/>
+    </w:rPr>
+  </w:style>
+  <w:style w:type="character" w:styleId="Hipervnculovisitado">
+    <w:name w:val="FollowedHyperlink"/>
+    <w:basedOn w:val="Fuentedeprrafopredeter"/>
+    <w:uiPriority w:val="99"/>
+    <w:semiHidden/>
+    <w:unhideWhenUsed/>
+    <w:rsid w:val="006E4B0B"/>
+    <w:rPr>
+      <w:color w:val="954F72" w:themeColor="followedHyperlink"/>
+      <w:u w:val="single"/>
     </w:rPr>
   </w:style>
 </w:styles>
@@ -11554,7 +12479,6 @@
     <w:sig w:usb0="E4002EFF" w:usb1="C200247B" w:usb2="00000009" w:usb3="00000000" w:csb0="000001FF" w:csb1="00000000"/>
   </w:font>
   <w:font w:name="Yu Gothic Light">
-    <w:altName w:val="游ゴシック Light"/>
     <w:panose1 w:val="020B0300000000000000"/>
     <w:charset w:val="80"/>
     <w:family w:val="swiss"/>
@@ -11614,11 +12538,13 @@
   </w:compat>
   <w:rsids>
     <w:rsidRoot w:val="004D7778"/>
+    <w:rsid w:val="00031E94"/>
     <w:rsid w:val="00061CE8"/>
     <w:rsid w:val="000F7930"/>
     <w:rsid w:val="001221F0"/>
     <w:rsid w:val="001476FF"/>
     <w:rsid w:val="001543BC"/>
+    <w:rsid w:val="001653B2"/>
     <w:rsid w:val="0016738D"/>
     <w:rsid w:val="001865CB"/>
     <w:rsid w:val="00187F92"/>
@@ -11632,32 +12558,43 @@
     <w:rsid w:val="004C7734"/>
     <w:rsid w:val="004D7778"/>
     <w:rsid w:val="004F2A33"/>
+    <w:rsid w:val="00516595"/>
     <w:rsid w:val="00542087"/>
+    <w:rsid w:val="00580264"/>
     <w:rsid w:val="005845E9"/>
+    <w:rsid w:val="00596756"/>
     <w:rsid w:val="005B4B9A"/>
     <w:rsid w:val="005E7E6F"/>
     <w:rsid w:val="00623BFD"/>
     <w:rsid w:val="00635F6F"/>
+    <w:rsid w:val="00684B8C"/>
     <w:rsid w:val="00731B8B"/>
     <w:rsid w:val="0073694E"/>
+    <w:rsid w:val="007619F3"/>
     <w:rsid w:val="007F0A55"/>
     <w:rsid w:val="0087025E"/>
     <w:rsid w:val="0088038E"/>
     <w:rsid w:val="008B1087"/>
+    <w:rsid w:val="008B4899"/>
     <w:rsid w:val="008C532B"/>
     <w:rsid w:val="008D6165"/>
     <w:rsid w:val="00953D97"/>
     <w:rsid w:val="00993521"/>
     <w:rsid w:val="009C3818"/>
+    <w:rsid w:val="009E6660"/>
     <w:rsid w:val="009F68FD"/>
     <w:rsid w:val="00A222AC"/>
     <w:rsid w:val="00A77441"/>
     <w:rsid w:val="00B078C0"/>
+    <w:rsid w:val="00B64F38"/>
     <w:rsid w:val="00B85114"/>
     <w:rsid w:val="00B9388C"/>
+    <w:rsid w:val="00C16A6A"/>
     <w:rsid w:val="00C42E76"/>
     <w:rsid w:val="00C63AB0"/>
+    <w:rsid w:val="00C6611B"/>
     <w:rsid w:val="00C85C89"/>
+    <w:rsid w:val="00C87A0D"/>
     <w:rsid w:val="00CA1A8F"/>
     <w:rsid w:val="00D00085"/>
     <w:rsid w:val="00D04804"/>

</xml_diff>